<commit_message>
Finished SuccessFactors Work document
</commit_message>
<xml_diff>
--- a/SuccessFactors Work.docx
+++ b/SuccessFactors Work.docx
@@ -3,21 +3,44 @@
 <w:document xmlns:wpc="http://schemas.microsoft.com/office/word/2010/wordprocessingCanvas" xmlns:mo="http://schemas.microsoft.com/office/mac/office/2008/main" xmlns:mc="http://schemas.openxmlformats.org/markup-compatibility/2006" xmlns:mv="urn:schemas-microsoft-com:mac:vml" xmlns:o="urn:schemas-microsoft-com:office:office" xmlns:r="http://schemas.openxmlformats.org/officeDocument/2006/relationships" xmlns:m="http://schemas.openxmlformats.org/officeDocument/2006/math" xmlns:v="urn:schemas-microsoft-com:vml" xmlns:wp14="http://schemas.microsoft.com/office/word/2010/wordprocessingDrawing" xmlns:wp="http://schemas.openxmlformats.org/drawingml/2006/wordprocessingDrawing" xmlns:w10="urn:schemas-microsoft-com:office:word" xmlns:w="http://schemas.openxmlformats.org/wordprocessingml/2006/main" xmlns:w14="http://schemas.microsoft.com/office/word/2010/wordml" xmlns:wpg="http://schemas.microsoft.com/office/word/2010/wordprocessingGroup" xmlns:wpi="http://schemas.microsoft.com/office/word/2010/wordprocessingInk" xmlns:wne="http://schemas.microsoft.com/office/word/2006/wordml" xmlns:wps="http://schemas.microsoft.com/office/word/2010/wordprocessingShape" mc:Ignorable="w14 wp14">
   <w:body>
     <w:p>
-      <w:r>
+      <w:pPr>
+        <w:jc w:val="right"/>
+        <w:rPr>
+          <w:b/>
+        </w:rPr>
+      </w:pPr>
+      <w:r>
+        <w:rPr>
+          <w:b/>
+        </w:rPr>
         <w:t>Tuesday 11/11/2014</w:t>
       </w:r>
     </w:p>
     <w:p/>
     <w:p>
-      <w:r>
+      <w:pPr>
+        <w:rPr>
+          <w:u w:val="single"/>
+        </w:rPr>
+      </w:pPr>
+      <w:r>
+        <w:rPr>
+          <w:u w:val="single"/>
+        </w:rPr>
         <w:t xml:space="preserve">WFA-6353 - </w:t>
       </w:r>
       <w:proofErr w:type="spellStart"/>
       <w:r>
+        <w:rPr>
+          <w:u w:val="single"/>
+        </w:rPr>
         <w:t>OrgLocalConfig</w:t>
       </w:r>
       <w:proofErr w:type="spellEnd"/>
       <w:r>
+        <w:rPr>
+          <w:u w:val="single"/>
+        </w:rPr>
         <w:t xml:space="preserve"> Provisioning not create</w:t>
       </w:r>
     </w:p>
@@ -33,12 +56,22 @@
     </w:p>
     <w:p/>
     <w:p>
+      <w:pPr>
+        <w:rPr>
+          <w:u w:val="single"/>
+        </w:rPr>
+      </w:pPr>
+      <w:bookmarkStart w:id="0" w:name="_GoBack"/>
       <w:proofErr w:type="spellStart"/>
       <w:r>
+        <w:rPr>
+          <w:u w:val="single"/>
+        </w:rPr>
         <w:t>OData</w:t>
       </w:r>
       <w:proofErr w:type="spellEnd"/>
     </w:p>
+    <w:bookmarkEnd w:id="0"/>
     <w:p>
       <w:r>
         <w:t xml:space="preserve">[] Started working on New </w:t>
@@ -99,22 +132,45 @@
       </w:r>
     </w:p>
     <w:p>
-      <w:r>
+      <w:pPr>
+        <w:jc w:val="right"/>
+        <w:rPr>
+          <w:b/>
+        </w:rPr>
+      </w:pPr>
+      <w:r>
+        <w:rPr>
+          <w:b/>
+        </w:rPr>
         <w:lastRenderedPageBreak/>
         <w:t>Monday 10/11/2014</w:t>
       </w:r>
     </w:p>
     <w:p/>
     <w:p>
-      <w:r>
+      <w:pPr>
+        <w:rPr>
+          <w:u w:val="single"/>
+        </w:rPr>
+      </w:pPr>
+      <w:r>
+        <w:rPr>
+          <w:u w:val="single"/>
+        </w:rPr>
         <w:t xml:space="preserve">WFA-6353 - </w:t>
       </w:r>
       <w:proofErr w:type="spellStart"/>
       <w:r>
+        <w:rPr>
+          <w:u w:val="single"/>
+        </w:rPr>
         <w:t>OrgLocalConfig</w:t>
       </w:r>
       <w:proofErr w:type="spellEnd"/>
       <w:r>
+        <w:rPr>
+          <w:u w:val="single"/>
+        </w:rPr>
         <w:t xml:space="preserve"> Provisioning not create</w:t>
       </w:r>
     </w:p>
@@ -136,7 +192,16 @@
       </w:r>
     </w:p>
     <w:p>
-      <w:r>
+      <w:pPr>
+        <w:jc w:val="right"/>
+        <w:rPr>
+          <w:b/>
+        </w:rPr>
+      </w:pPr>
+      <w:r>
+        <w:rPr>
+          <w:b/>
+        </w:rPr>
         <w:lastRenderedPageBreak/>
         <w:t>Friday 7/11/2014</w:t>
       </w:r>
@@ -167,7 +232,16 @@
       </w:r>
     </w:p>
     <w:p>
-      <w:r>
+      <w:pPr>
+        <w:jc w:val="right"/>
+        <w:rPr>
+          <w:b/>
+        </w:rPr>
+      </w:pPr>
+      <w:r>
+        <w:rPr>
+          <w:b/>
+        </w:rPr>
         <w:lastRenderedPageBreak/>
         <w:t>Thursday 6/11/2014</w:t>
       </w:r>
@@ -197,14 +271,31 @@
       </w:r>
     </w:p>
     <w:p>
-      <w:r>
+      <w:pPr>
+        <w:jc w:val="right"/>
+        <w:rPr>
+          <w:b/>
+        </w:rPr>
+      </w:pPr>
+      <w:r>
+        <w:rPr>
+          <w:b/>
+        </w:rPr>
         <w:lastRenderedPageBreak/>
         <w:t>Wednesday 5/11/2014</w:t>
       </w:r>
     </w:p>
     <w:p/>
     <w:p>
-      <w:r>
+      <w:pPr>
+        <w:rPr>
+          <w:u w:val="single"/>
+        </w:rPr>
+      </w:pPr>
+      <w:r>
+        <w:rPr>
+          <w:u w:val="single"/>
+        </w:rPr>
         <w:t>WFA-3302 - PPT error</w:t>
       </w:r>
     </w:p>
@@ -281,14 +372,31 @@
       </w:r>
     </w:p>
     <w:p>
-      <w:r>
+      <w:pPr>
+        <w:jc w:val="right"/>
+        <w:rPr>
+          <w:b/>
+        </w:rPr>
+      </w:pPr>
+      <w:r>
+        <w:rPr>
+          <w:b/>
+        </w:rPr>
         <w:lastRenderedPageBreak/>
         <w:t>Tuesday 4/11/2014</w:t>
       </w:r>
     </w:p>
     <w:p/>
     <w:p>
-      <w:r>
+      <w:pPr>
+        <w:rPr>
+          <w:u w:val="single"/>
+        </w:rPr>
+      </w:pPr>
+      <w:r>
+        <w:rPr>
+          <w:u w:val="single"/>
+        </w:rPr>
         <w:t>WFA-5123 - Unconnected User Rendering</w:t>
       </w:r>
     </w:p>
@@ -325,7 +433,15 @@
     </w:p>
     <w:p/>
     <w:p>
-      <w:r>
+      <w:pPr>
+        <w:rPr>
+          <w:u w:val="single"/>
+        </w:rPr>
+      </w:pPr>
+      <w:r>
+        <w:rPr>
+          <w:u w:val="single"/>
+        </w:rPr>
         <w:t>WFA-6509 - AdHoc2 Security Error Message</w:t>
       </w:r>
     </w:p>
@@ -341,11 +457,22 @@
     </w:p>
     <w:p/>
     <w:p>
-      <w:r>
+      <w:pPr>
+        <w:rPr>
+          <w:u w:val="single"/>
+        </w:rPr>
+      </w:pPr>
+      <w:r>
+        <w:rPr>
+          <w:u w:val="single"/>
+        </w:rPr>
         <w:t>WFA-6297 - FTP Validate IP/</w:t>
       </w:r>
       <w:proofErr w:type="spellStart"/>
       <w:r>
+        <w:rPr>
+          <w:u w:val="single"/>
+        </w:rPr>
         <w:t>HostName</w:t>
       </w:r>
       <w:proofErr w:type="spellEnd"/>
@@ -367,22 +494,45 @@
       </w:r>
     </w:p>
     <w:p>
-      <w:r>
+      <w:pPr>
+        <w:jc w:val="right"/>
+        <w:rPr>
+          <w:b/>
+        </w:rPr>
+      </w:pPr>
+      <w:r>
+        <w:rPr>
+          <w:b/>
+        </w:rPr>
         <w:lastRenderedPageBreak/>
         <w:t>Monday 3/11/2014</w:t>
       </w:r>
     </w:p>
     <w:p/>
     <w:p>
-      <w:r>
+      <w:pPr>
+        <w:rPr>
+          <w:u w:val="single"/>
+        </w:rPr>
+      </w:pPr>
+      <w:r>
+        <w:rPr>
+          <w:u w:val="single"/>
+        </w:rPr>
         <w:t xml:space="preserve">WFA-6681 - Realm Version being cleared on </w:t>
       </w:r>
       <w:proofErr w:type="spellStart"/>
       <w:r>
+        <w:rPr>
+          <w:u w:val="single"/>
+        </w:rPr>
         <w:t>BizX</w:t>
       </w:r>
       <w:proofErr w:type="spellEnd"/>
       <w:r>
+        <w:rPr>
+          <w:u w:val="single"/>
+        </w:rPr>
         <w:t xml:space="preserve"> called</w:t>
       </w:r>
     </w:p>
@@ -422,7 +572,15 @@
     </w:p>
     <w:p/>
     <w:p>
-      <w:r>
+      <w:pPr>
+        <w:rPr>
+          <w:u w:val="single"/>
+        </w:rPr>
+      </w:pPr>
+      <w:r>
+        <w:rPr>
+          <w:u w:val="single"/>
+        </w:rPr>
         <w:t>WFA-5123 - Unconnected User Rendering</w:t>
       </w:r>
     </w:p>
@@ -541,7 +699,15 @@
     </w:p>
     <w:p/>
     <w:p>
-      <w:r>
+      <w:pPr>
+        <w:rPr>
+          <w:u w:val="single"/>
+        </w:rPr>
+      </w:pPr>
+      <w:r>
+        <w:rPr>
+          <w:u w:val="single"/>
+        </w:rPr>
         <w:t>WFA-6509 - AdHoc2 Security Error Message</w:t>
       </w:r>
     </w:p>
@@ -554,7 +720,16 @@
       </w:r>
     </w:p>
     <w:p>
-      <w:r>
+      <w:pPr>
+        <w:jc w:val="right"/>
+        <w:rPr>
+          <w:b/>
+        </w:rPr>
+      </w:pPr>
+      <w:r>
+        <w:rPr>
+          <w:b/>
+        </w:rPr>
         <w:lastRenderedPageBreak/>
         <w:t>Friday 31/10/2014</w:t>
       </w:r>
@@ -563,8 +738,14 @@
     <w:p>
       <w:pPr>
         <w:outlineLvl w:val="0"/>
-      </w:pPr>
-      <w:r>
+        <w:rPr>
+          <w:u w:val="single"/>
+        </w:rPr>
+      </w:pPr>
+      <w:r>
+        <w:rPr>
+          <w:u w:val="single"/>
+        </w:rPr>
         <w:t>WFA-469 - Hovering Calculated Columns</w:t>
       </w:r>
     </w:p>
@@ -596,15 +777,29 @@
     </w:p>
     <w:p/>
     <w:p>
-      <w:r>
+      <w:pPr>
+        <w:rPr>
+          <w:u w:val="single"/>
+        </w:rPr>
+      </w:pPr>
+      <w:r>
+        <w:rPr>
+          <w:u w:val="single"/>
+        </w:rPr>
         <w:t xml:space="preserve">WFA-6681 - Realm Version being cleared on </w:t>
       </w:r>
       <w:proofErr w:type="spellStart"/>
       <w:r>
+        <w:rPr>
+          <w:u w:val="single"/>
+        </w:rPr>
         <w:t>BizX</w:t>
       </w:r>
       <w:proofErr w:type="spellEnd"/>
       <w:r>
+        <w:rPr>
+          <w:u w:val="single"/>
+        </w:rPr>
         <w:t xml:space="preserve"> called</w:t>
       </w:r>
     </w:p>
@@ -634,7 +829,15 @@
     </w:p>
     <w:p/>
     <w:p>
-      <w:r>
+      <w:pPr>
+        <w:rPr>
+          <w:u w:val="single"/>
+        </w:rPr>
+      </w:pPr>
+      <w:r>
+        <w:rPr>
+          <w:u w:val="single"/>
+        </w:rPr>
         <w:t>WFA-5123 - Unconnected User Rendering</w:t>
       </w:r>
     </w:p>
@@ -647,17 +850,37 @@
       </w:r>
     </w:p>
     <w:p>
-      <w:r>
+      <w:pPr>
+        <w:jc w:val="right"/>
+        <w:rPr>
+          <w:b/>
+        </w:rPr>
+      </w:pPr>
+      <w:r>
+        <w:rPr>
+          <w:b/>
+        </w:rPr>
         <w:lastRenderedPageBreak/>
         <w:t>Wednesday 29/10/2014</w:t>
       </w:r>
     </w:p>
     <w:p/>
     <w:p>
-      <w:r>
+      <w:pPr>
+        <w:rPr>
+          <w:u w:val="single"/>
+        </w:rPr>
+      </w:pPr>
+      <w:r>
+        <w:rPr>
+          <w:u w:val="single"/>
+        </w:rPr>
         <w:t xml:space="preserve">WFA-5123 - Unconnected </w:t>
       </w:r>
       <w:r>
+        <w:rPr>
+          <w:u w:val="single"/>
+        </w:rPr>
         <w:t>User Rendering</w:t>
       </w:r>
     </w:p>
@@ -718,14 +941,31 @@
       </w:r>
     </w:p>
     <w:p>
-      <w:r>
+      <w:pPr>
+        <w:jc w:val="right"/>
+        <w:rPr>
+          <w:b/>
+        </w:rPr>
+      </w:pPr>
+      <w:r>
+        <w:rPr>
+          <w:b/>
+        </w:rPr>
         <w:lastRenderedPageBreak/>
         <w:t>Tuesday 28/10/2014</w:t>
       </w:r>
     </w:p>
     <w:p/>
     <w:p>
-      <w:r>
+      <w:pPr>
+        <w:rPr>
+          <w:u w:val="single"/>
+        </w:rPr>
+      </w:pPr>
+      <w:r>
+        <w:rPr>
+          <w:u w:val="single"/>
+        </w:rPr>
         <w:t>WFA-6509 - AdHoc2 Security Error Message</w:t>
       </w:r>
     </w:p>
@@ -743,8 +983,14 @@
     <w:p>
       <w:pPr>
         <w:outlineLvl w:val="0"/>
-      </w:pPr>
-      <w:r>
+        <w:rPr>
+          <w:u w:val="single"/>
+        </w:rPr>
+      </w:pPr>
+      <w:r>
+        <w:rPr>
+          <w:u w:val="single"/>
+        </w:rPr>
         <w:t>WFA-469 - Hovering Calculated Columns</w:t>
       </w:r>
     </w:p>
@@ -781,7 +1027,15 @@
     </w:p>
     <w:p/>
     <w:p>
-      <w:r>
+      <w:pPr>
+        <w:rPr>
+          <w:u w:val="single"/>
+        </w:rPr>
+      </w:pPr>
+      <w:r>
+        <w:rPr>
+          <w:u w:val="single"/>
+        </w:rPr>
         <w:t>Fortify</w:t>
       </w:r>
     </w:p>
@@ -832,14 +1086,31 @@
       </w:r>
     </w:p>
     <w:p>
-      <w:r>
+      <w:pPr>
+        <w:jc w:val="right"/>
+        <w:rPr>
+          <w:b/>
+        </w:rPr>
+      </w:pPr>
+      <w:r>
+        <w:rPr>
+          <w:b/>
+        </w:rPr>
         <w:lastRenderedPageBreak/>
         <w:t>Friday 24/10/2014</w:t>
       </w:r>
     </w:p>
     <w:p/>
     <w:p>
-      <w:r>
+      <w:pPr>
+        <w:rPr>
+          <w:u w:val="single"/>
+        </w:rPr>
+      </w:pPr>
+      <w:r>
+        <w:rPr>
+          <w:u w:val="single"/>
+        </w:rPr>
         <w:t>WFA-6509 - AdHoc2 Security Error Message</w:t>
       </w:r>
     </w:p>
@@ -868,7 +1139,16 @@
       </w:r>
     </w:p>
     <w:p>
-      <w:r>
+      <w:pPr>
+        <w:jc w:val="right"/>
+        <w:rPr>
+          <w:b/>
+        </w:rPr>
+      </w:pPr>
+      <w:r>
+        <w:rPr>
+          <w:b/>
+        </w:rPr>
         <w:lastRenderedPageBreak/>
         <w:t>Thursday 23/10/2014</w:t>
       </w:r>
@@ -877,8 +1157,14 @@
     <w:p>
       <w:pPr>
         <w:outlineLvl w:val="0"/>
-      </w:pPr>
-      <w:r>
+        <w:rPr>
+          <w:u w:val="single"/>
+        </w:rPr>
+      </w:pPr>
+      <w:r>
+        <w:rPr>
+          <w:u w:val="single"/>
+        </w:rPr>
         <w:t>WFA-469 - Hovering Calculated Columns</w:t>
       </w:r>
     </w:p>
@@ -912,16 +1198,28 @@
     <w:p>
       <w:pPr>
         <w:outlineLvl w:val="0"/>
-      </w:pPr>
-      <w:r>
+        <w:rPr>
+          <w:u w:val="single"/>
+        </w:rPr>
+      </w:pPr>
+      <w:r>
+        <w:rPr>
+          <w:u w:val="single"/>
+        </w:rPr>
         <w:t xml:space="preserve">WFA-6554 - </w:t>
       </w:r>
       <w:proofErr w:type="spellStart"/>
       <w:r>
+        <w:rPr>
+          <w:u w:val="single"/>
+        </w:rPr>
         <w:t>Ods</w:t>
       </w:r>
       <w:proofErr w:type="spellEnd"/>
       <w:r>
+        <w:rPr>
+          <w:u w:val="single"/>
+        </w:rPr>
         <w:t xml:space="preserve"> Runtime CSV Bug</w:t>
       </w:r>
     </w:p>
@@ -939,7 +1237,15 @@
       </w:pPr>
     </w:p>
     <w:p>
-      <w:r>
+      <w:pPr>
+        <w:rPr>
+          <w:u w:val="single"/>
+        </w:rPr>
+      </w:pPr>
+      <w:r>
+        <w:rPr>
+          <w:u w:val="single"/>
+        </w:rPr>
         <w:t>WFA-1015 - Alternate Row and Conditional Formatting ODS List Report</w:t>
       </w:r>
     </w:p>
@@ -965,7 +1271,16 @@
       </w:r>
     </w:p>
     <w:p>
-      <w:r>
+      <w:pPr>
+        <w:jc w:val="right"/>
+        <w:rPr>
+          <w:b/>
+        </w:rPr>
+      </w:pPr>
+      <w:r>
+        <w:rPr>
+          <w:b/>
+        </w:rPr>
         <w:lastRenderedPageBreak/>
         <w:t>Wednesday 22/10/2014</w:t>
       </w:r>
@@ -974,8 +1289,14 @@
     <w:p>
       <w:pPr>
         <w:outlineLvl w:val="0"/>
-      </w:pPr>
-      <w:r>
+        <w:rPr>
+          <w:u w:val="single"/>
+        </w:rPr>
+      </w:pPr>
+      <w:r>
+        <w:rPr>
+          <w:u w:val="single"/>
+        </w:rPr>
         <w:t>WFA-5224 - Export Excel, no query</w:t>
       </w:r>
     </w:p>
@@ -996,8 +1317,14 @@
     <w:p>
       <w:pPr>
         <w:outlineLvl w:val="0"/>
-      </w:pPr>
-      <w:r>
+        <w:rPr>
+          <w:u w:val="single"/>
+        </w:rPr>
+      </w:pPr>
+      <w:r>
+        <w:rPr>
+          <w:u w:val="single"/>
+        </w:rPr>
         <w:t>WFA-469 - Hovering Calculated Columns</w:t>
       </w:r>
     </w:p>
@@ -1023,7 +1350,16 @@
       </w:r>
     </w:p>
     <w:p>
-      <w:r>
+      <w:pPr>
+        <w:jc w:val="right"/>
+        <w:rPr>
+          <w:b/>
+        </w:rPr>
+      </w:pPr>
+      <w:r>
+        <w:rPr>
+          <w:b/>
+        </w:rPr>
         <w:lastRenderedPageBreak/>
         <w:t>Friday 17/10/2014</w:t>
       </w:r>
@@ -1032,8 +1368,14 @@
     <w:p>
       <w:pPr>
         <w:outlineLvl w:val="0"/>
-      </w:pPr>
-      <w:r>
+        <w:rPr>
+          <w:u w:val="single"/>
+        </w:rPr>
+      </w:pPr>
+      <w:r>
+        <w:rPr>
+          <w:u w:val="single"/>
+        </w:rPr>
         <w:t>WFA-4876 - Default Role</w:t>
       </w:r>
     </w:p>
@@ -1046,8 +1388,14 @@
     <w:p>
       <w:pPr>
         <w:outlineLvl w:val="0"/>
-      </w:pPr>
-      <w:r>
+        <w:rPr>
+          <w:u w:val="single"/>
+        </w:rPr>
+      </w:pPr>
+      <w:r>
+        <w:rPr>
+          <w:u w:val="single"/>
+        </w:rPr>
         <w:t>WFA-469 - Hovering Calculated Columns</w:t>
       </w:r>
     </w:p>
@@ -1072,7 +1420,16 @@
       </w:r>
     </w:p>
     <w:p>
-      <w:r>
+      <w:pPr>
+        <w:jc w:val="right"/>
+        <w:rPr>
+          <w:b/>
+        </w:rPr>
+      </w:pPr>
+      <w:r>
+        <w:rPr>
+          <w:b/>
+        </w:rPr>
         <w:lastRenderedPageBreak/>
         <w:t>Thursday 16/10/2014</w:t>
       </w:r>
@@ -1081,8 +1438,14 @@
     <w:p>
       <w:pPr>
         <w:outlineLvl w:val="0"/>
-      </w:pPr>
-      <w:r>
+        <w:rPr>
+          <w:u w:val="single"/>
+        </w:rPr>
+      </w:pPr>
+      <w:r>
+        <w:rPr>
+          <w:u w:val="single"/>
+        </w:rPr>
         <w:t>WFA-469 - Hovering Calculated Columns</w:t>
       </w:r>
     </w:p>
@@ -1095,8 +1458,14 @@
     <w:p>
       <w:pPr>
         <w:outlineLvl w:val="0"/>
-      </w:pPr>
-      <w:r>
+        <w:rPr>
+          <w:u w:val="single"/>
+        </w:rPr>
+      </w:pPr>
+      <w:r>
+        <w:rPr>
+          <w:u w:val="single"/>
+        </w:rPr>
         <w:t>WFA-6327 - Runtime Filter CSV Export</w:t>
       </w:r>
     </w:p>
@@ -1111,7 +1480,16 @@
       </w:r>
     </w:p>
     <w:p>
-      <w:r>
+      <w:pPr>
+        <w:jc w:val="right"/>
+        <w:rPr>
+          <w:b/>
+        </w:rPr>
+      </w:pPr>
+      <w:r>
+        <w:rPr>
+          <w:b/>
+        </w:rPr>
         <w:lastRenderedPageBreak/>
         <w:t>Wednesday 15/10/2014</w:t>
       </w:r>
@@ -1120,8 +1498,14 @@
     <w:p>
       <w:pPr>
         <w:outlineLvl w:val="0"/>
-      </w:pPr>
-      <w:r>
+        <w:rPr>
+          <w:u w:val="single"/>
+        </w:rPr>
+      </w:pPr>
+      <w:r>
+        <w:rPr>
+          <w:u w:val="single"/>
+        </w:rPr>
         <w:t>WFA-469 - Hovering Calculated Columns</w:t>
       </w:r>
     </w:p>
@@ -1142,14 +1526,31 @@
       </w:r>
     </w:p>
     <w:p>
-      <w:r>
+      <w:pPr>
+        <w:jc w:val="right"/>
+        <w:rPr>
+          <w:b/>
+        </w:rPr>
+      </w:pPr>
+      <w:r>
+        <w:rPr>
+          <w:b/>
+        </w:rPr>
         <w:lastRenderedPageBreak/>
         <w:t>Friday 10/10/2014</w:t>
       </w:r>
     </w:p>
     <w:p/>
     <w:p>
-      <w:r>
+      <w:pPr>
+        <w:rPr>
+          <w:u w:val="single"/>
+        </w:rPr>
+      </w:pPr>
+      <w:r>
+        <w:rPr>
+          <w:u w:val="single"/>
+        </w:rPr>
         <w:t>WFA-1015 - Alternate Row and Conditional Formatting ODS List Report</w:t>
       </w:r>
     </w:p>
@@ -1167,8 +1568,14 @@
     <w:p>
       <w:pPr>
         <w:outlineLvl w:val="0"/>
-      </w:pPr>
-      <w:r>
+        <w:rPr>
+          <w:u w:val="single"/>
+        </w:rPr>
+      </w:pPr>
+      <w:r>
+        <w:rPr>
+          <w:u w:val="single"/>
+        </w:rPr>
         <w:t>WFA-469 - Hovering Calculated Columns</w:t>
       </w:r>
     </w:p>
@@ -1194,8 +1601,14 @@
     <w:p>
       <w:pPr>
         <w:outlineLvl w:val="0"/>
-      </w:pPr>
-      <w:r>
+        <w:rPr>
+          <w:u w:val="single"/>
+        </w:rPr>
+      </w:pPr>
+      <w:r>
+        <w:rPr>
+          <w:u w:val="single"/>
+        </w:rPr>
         <w:t>WFA-4876 - Default Role</w:t>
       </w:r>
     </w:p>
@@ -1230,8 +1643,14 @@
     <w:p>
       <w:pPr>
         <w:outlineLvl w:val="0"/>
-      </w:pPr>
-      <w:r>
+        <w:rPr>
+          <w:u w:val="single"/>
+        </w:rPr>
+      </w:pPr>
+      <w:r>
+        <w:rPr>
+          <w:u w:val="single"/>
+        </w:rPr>
         <w:t>WFA-5641 - Instance + Role &amp; User Validation</w:t>
       </w:r>
     </w:p>
@@ -1246,7 +1665,16 @@
       </w:r>
     </w:p>
     <w:p>
-      <w:r>
+      <w:pPr>
+        <w:jc w:val="right"/>
+        <w:rPr>
+          <w:b/>
+        </w:rPr>
+      </w:pPr>
+      <w:r>
+        <w:rPr>
+          <w:b/>
+        </w:rPr>
         <w:lastRenderedPageBreak/>
         <w:t>Thursday 9/10/2014</w:t>
       </w:r>
@@ -1255,16 +1683,28 @@
     <w:p>
       <w:pPr>
         <w:outlineLvl w:val="0"/>
-      </w:pPr>
-      <w:r>
+        <w:rPr>
+          <w:u w:val="single"/>
+        </w:rPr>
+      </w:pPr>
+      <w:r>
+        <w:rPr>
+          <w:u w:val="single"/>
+        </w:rPr>
         <w:t xml:space="preserve">WFA-3908 - </w:t>
       </w:r>
       <w:proofErr w:type="spellStart"/>
       <w:r>
+        <w:rPr>
+          <w:u w:val="single"/>
+        </w:rPr>
         <w:t>OracleODSSetup</w:t>
       </w:r>
       <w:proofErr w:type="spellEnd"/>
       <w:r>
+        <w:rPr>
+          <w:u w:val="single"/>
+        </w:rPr>
         <w:t xml:space="preserve"> transfer to Job Task</w:t>
       </w:r>
     </w:p>
@@ -1277,8 +1717,14 @@
     <w:p>
       <w:pPr>
         <w:outlineLvl w:val="0"/>
-      </w:pPr>
-      <w:r>
+        <w:rPr>
+          <w:u w:val="single"/>
+        </w:rPr>
+      </w:pPr>
+      <w:r>
+        <w:rPr>
+          <w:u w:val="single"/>
+        </w:rPr>
         <w:t>WFA-4876 - Default Role</w:t>
       </w:r>
     </w:p>
@@ -1306,8 +1752,14 @@
     <w:p>
       <w:pPr>
         <w:outlineLvl w:val="0"/>
-      </w:pPr>
-      <w:r>
+        <w:rPr>
+          <w:u w:val="single"/>
+        </w:rPr>
+      </w:pPr>
+      <w:r>
+        <w:rPr>
+          <w:u w:val="single"/>
+        </w:rPr>
         <w:t>WFA-6327 - Runtime Filter CSV Export</w:t>
       </w:r>
     </w:p>
@@ -1338,16 +1790,28 @@
     <w:p>
       <w:pPr>
         <w:outlineLvl w:val="0"/>
-      </w:pPr>
-      <w:r>
+        <w:rPr>
+          <w:u w:val="single"/>
+        </w:rPr>
+      </w:pPr>
+      <w:r>
+        <w:rPr>
+          <w:u w:val="single"/>
+        </w:rPr>
         <w:t xml:space="preserve">WFA-6479 - </w:t>
       </w:r>
       <w:proofErr w:type="spellStart"/>
       <w:r>
+        <w:rPr>
+          <w:u w:val="single"/>
+        </w:rPr>
         <w:t>RoleTree</w:t>
       </w:r>
       <w:proofErr w:type="spellEnd"/>
       <w:r>
+        <w:rPr>
+          <w:u w:val="single"/>
+        </w:rPr>
         <w:t xml:space="preserve"> no Default Constructor</w:t>
       </w:r>
     </w:p>
@@ -1365,7 +1829,16 @@
       </w:r>
     </w:p>
     <w:p>
-      <w:r>
+      <w:pPr>
+        <w:jc w:val="right"/>
+        <w:rPr>
+          <w:b/>
+        </w:rPr>
+      </w:pPr>
+      <w:r>
+        <w:rPr>
+          <w:b/>
+        </w:rPr>
         <w:lastRenderedPageBreak/>
         <w:t>Wednesday 8/10/2014</w:t>
       </w:r>
@@ -1374,8 +1847,14 @@
     <w:p>
       <w:pPr>
         <w:outlineLvl w:val="0"/>
-      </w:pPr>
-      <w:r>
+        <w:rPr>
+          <w:u w:val="single"/>
+        </w:rPr>
+      </w:pPr>
+      <w:r>
+        <w:rPr>
+          <w:u w:val="single"/>
+        </w:rPr>
         <w:t>WFA-4876 - Default Role</w:t>
       </w:r>
     </w:p>
@@ -1399,8 +1878,14 @@
     <w:p>
       <w:pPr>
         <w:outlineLvl w:val="0"/>
-      </w:pPr>
-      <w:r>
+        <w:rPr>
+          <w:u w:val="single"/>
+        </w:rPr>
+      </w:pPr>
+      <w:r>
+        <w:rPr>
+          <w:u w:val="single"/>
+        </w:rPr>
         <w:t>WFA-5641 - Instance + Role &amp; User Validation</w:t>
       </w:r>
     </w:p>
@@ -1416,7 +1901,16 @@
       </w:r>
     </w:p>
     <w:p>
-      <w:r>
+      <w:pPr>
+        <w:jc w:val="right"/>
+        <w:rPr>
+          <w:b/>
+        </w:rPr>
+      </w:pPr>
+      <w:r>
+        <w:rPr>
+          <w:b/>
+        </w:rPr>
         <w:lastRenderedPageBreak/>
         <w:t>Friday 26/9/2014</w:t>
       </w:r>
@@ -1425,8 +1919,14 @@
     <w:p>
       <w:pPr>
         <w:outlineLvl w:val="0"/>
-      </w:pPr>
-      <w:r>
+        <w:rPr>
+          <w:u w:val="single"/>
+        </w:rPr>
+      </w:pPr>
+      <w:r>
+        <w:rPr>
+          <w:u w:val="single"/>
+        </w:rPr>
         <w:t>WFA-4876 - Default Role</w:t>
       </w:r>
     </w:p>
@@ -1441,7 +1941,16 @@
       </w:r>
     </w:p>
     <w:p>
-      <w:r>
+      <w:pPr>
+        <w:jc w:val="right"/>
+        <w:rPr>
+          <w:b/>
+        </w:rPr>
+      </w:pPr>
+      <w:r>
+        <w:rPr>
+          <w:b/>
+        </w:rPr>
         <w:lastRenderedPageBreak/>
         <w:t>Thursday 25/9/2014</w:t>
       </w:r>
@@ -1450,16 +1959,28 @@
     <w:p>
       <w:pPr>
         <w:outlineLvl w:val="0"/>
-      </w:pPr>
-      <w:r>
+        <w:rPr>
+          <w:u w:val="single"/>
+        </w:rPr>
+      </w:pPr>
+      <w:r>
+        <w:rPr>
+          <w:u w:val="single"/>
+        </w:rPr>
         <w:t xml:space="preserve">WFA-3908 - </w:t>
       </w:r>
       <w:proofErr w:type="spellStart"/>
       <w:r>
+        <w:rPr>
+          <w:u w:val="single"/>
+        </w:rPr>
         <w:t>OracleODSSetup</w:t>
       </w:r>
       <w:proofErr w:type="spellEnd"/>
       <w:r>
+        <w:rPr>
+          <w:u w:val="single"/>
+        </w:rPr>
         <w:t xml:space="preserve"> transfer to Job Task</w:t>
       </w:r>
     </w:p>
@@ -1480,8 +2001,14 @@
     <w:p>
       <w:pPr>
         <w:outlineLvl w:val="0"/>
-      </w:pPr>
-      <w:r>
+        <w:rPr>
+          <w:u w:val="single"/>
+        </w:rPr>
+      </w:pPr>
+      <w:r>
+        <w:rPr>
+          <w:u w:val="single"/>
+        </w:rPr>
         <w:t>WFA-6190 - CSV Export Support for ODS Queries</w:t>
       </w:r>
     </w:p>
@@ -1518,7 +2045,16 @@
       </w:r>
     </w:p>
     <w:p>
-      <w:r>
+      <w:pPr>
+        <w:jc w:val="right"/>
+        <w:rPr>
+          <w:b/>
+        </w:rPr>
+      </w:pPr>
+      <w:r>
+        <w:rPr>
+          <w:b/>
+        </w:rPr>
         <w:lastRenderedPageBreak/>
         <w:t>Wednesday 24/9/2014</w:t>
       </w:r>
@@ -1527,8 +2063,14 @@
     <w:p>
       <w:pPr>
         <w:outlineLvl w:val="0"/>
-      </w:pPr>
-      <w:r>
+        <w:rPr>
+          <w:u w:val="single"/>
+        </w:rPr>
+      </w:pPr>
+      <w:r>
+        <w:rPr>
+          <w:u w:val="single"/>
+        </w:rPr>
         <w:t>WFA-5641 - Instance + Role &amp; User Validation</w:t>
       </w:r>
     </w:p>
@@ -1544,16 +2086,28 @@
     <w:p>
       <w:pPr>
         <w:outlineLvl w:val="0"/>
-      </w:pPr>
-      <w:r>
+        <w:rPr>
+          <w:u w:val="single"/>
+        </w:rPr>
+      </w:pPr>
+      <w:r>
+        <w:rPr>
+          <w:u w:val="single"/>
+        </w:rPr>
         <w:t xml:space="preserve">WFA-3908 - </w:t>
       </w:r>
       <w:proofErr w:type="spellStart"/>
       <w:r>
+        <w:rPr>
+          <w:u w:val="single"/>
+        </w:rPr>
         <w:t>OracleODSSetup</w:t>
       </w:r>
       <w:proofErr w:type="spellEnd"/>
       <w:r>
+        <w:rPr>
+          <w:u w:val="single"/>
+        </w:rPr>
         <w:t xml:space="preserve"> transfer to Job Task</w:t>
       </w:r>
     </w:p>
@@ -1574,8 +2128,14 @@
     <w:p>
       <w:pPr>
         <w:outlineLvl w:val="0"/>
-      </w:pPr>
-      <w:r>
+        <w:rPr>
+          <w:u w:val="single"/>
+        </w:rPr>
+      </w:pPr>
+      <w:r>
+        <w:rPr>
+          <w:u w:val="single"/>
+        </w:rPr>
         <w:t>WFA-6190 - CSV Export Support for ODS Queries</w:t>
       </w:r>
     </w:p>
@@ -1593,7 +2153,16 @@
       </w:r>
     </w:p>
     <w:p>
-      <w:r>
+      <w:pPr>
+        <w:jc w:val="right"/>
+        <w:rPr>
+          <w:b/>
+        </w:rPr>
+      </w:pPr>
+      <w:r>
+        <w:rPr>
+          <w:b/>
+        </w:rPr>
         <w:lastRenderedPageBreak/>
         <w:t>Friday 19/9/2014</w:t>
       </w:r>
@@ -1602,16 +2171,28 @@
     <w:p>
       <w:pPr>
         <w:outlineLvl w:val="0"/>
-      </w:pPr>
-      <w:r>
+        <w:rPr>
+          <w:u w:val="single"/>
+        </w:rPr>
+      </w:pPr>
+      <w:r>
+        <w:rPr>
+          <w:u w:val="single"/>
+        </w:rPr>
         <w:t xml:space="preserve">WFA-3908 - </w:t>
       </w:r>
       <w:proofErr w:type="spellStart"/>
       <w:r>
+        <w:rPr>
+          <w:u w:val="single"/>
+        </w:rPr>
         <w:t>OracleODSSetup</w:t>
       </w:r>
       <w:proofErr w:type="spellEnd"/>
       <w:r>
+        <w:rPr>
+          <w:u w:val="single"/>
+        </w:rPr>
         <w:t xml:space="preserve"> transfer to Job Task</w:t>
       </w:r>
     </w:p>
@@ -1636,7 +2217,16 @@
       </w:r>
     </w:p>
     <w:p>
-      <w:r>
+      <w:pPr>
+        <w:jc w:val="right"/>
+        <w:rPr>
+          <w:b/>
+        </w:rPr>
+      </w:pPr>
+      <w:r>
+        <w:rPr>
+          <w:b/>
+        </w:rPr>
         <w:lastRenderedPageBreak/>
         <w:t>Thursday 18/9/2014</w:t>
       </w:r>
@@ -1645,16 +2235,28 @@
     <w:p>
       <w:pPr>
         <w:outlineLvl w:val="0"/>
-      </w:pPr>
-      <w:r>
+        <w:rPr>
+          <w:u w:val="single"/>
+        </w:rPr>
+      </w:pPr>
+      <w:r>
+        <w:rPr>
+          <w:u w:val="single"/>
+        </w:rPr>
         <w:t xml:space="preserve">WFA-3908 - </w:t>
       </w:r>
       <w:proofErr w:type="spellStart"/>
       <w:r>
+        <w:rPr>
+          <w:u w:val="single"/>
+        </w:rPr>
         <w:t>OracleODSSetup</w:t>
       </w:r>
       <w:proofErr w:type="spellEnd"/>
       <w:r>
+        <w:rPr>
+          <w:u w:val="single"/>
+        </w:rPr>
         <w:t xml:space="preserve"> transfer to Job Task</w:t>
       </w:r>
     </w:p>
@@ -1715,14 +2317,31 @@
       </w:r>
     </w:p>
     <w:p>
-      <w:r>
+      <w:pPr>
+        <w:jc w:val="right"/>
+        <w:rPr>
+          <w:b/>
+        </w:rPr>
+      </w:pPr>
+      <w:r>
+        <w:rPr>
+          <w:b/>
+        </w:rPr>
         <w:lastRenderedPageBreak/>
         <w:t>Wednesday 17/9/2014</w:t>
       </w:r>
     </w:p>
     <w:p/>
     <w:p>
-      <w:r>
+      <w:pPr>
+        <w:rPr>
+          <w:u w:val="single"/>
+        </w:rPr>
+      </w:pPr>
+      <w:r>
+        <w:rPr>
+          <w:u w:val="single"/>
+        </w:rPr>
         <w:t>WFA-1015 - Alternate Row and Conditional Formatting ODS List Report</w:t>
       </w:r>
     </w:p>
@@ -1745,16 +2364,28 @@
     <w:p>
       <w:pPr>
         <w:outlineLvl w:val="0"/>
-      </w:pPr>
-      <w:r>
+        <w:rPr>
+          <w:u w:val="single"/>
+        </w:rPr>
+      </w:pPr>
+      <w:r>
+        <w:rPr>
+          <w:u w:val="single"/>
+        </w:rPr>
         <w:t xml:space="preserve">WFA-3908 - </w:t>
       </w:r>
       <w:proofErr w:type="spellStart"/>
       <w:r>
+        <w:rPr>
+          <w:u w:val="single"/>
+        </w:rPr>
         <w:t>OracleODSSetup</w:t>
       </w:r>
       <w:proofErr w:type="spellEnd"/>
       <w:r>
+        <w:rPr>
+          <w:u w:val="single"/>
+        </w:rPr>
         <w:t xml:space="preserve"> transfer to Job Task</w:t>
       </w:r>
     </w:p>
@@ -1836,14 +2467,31 @@
       </w:r>
     </w:p>
     <w:p>
-      <w:r>
+      <w:pPr>
+        <w:jc w:val="right"/>
+        <w:rPr>
+          <w:b/>
+        </w:rPr>
+      </w:pPr>
+      <w:r>
+        <w:rPr>
+          <w:b/>
+        </w:rPr>
         <w:lastRenderedPageBreak/>
         <w:t>Friday 12/9/2014</w:t>
       </w:r>
     </w:p>
     <w:p/>
     <w:p>
-      <w:r>
+      <w:pPr>
+        <w:rPr>
+          <w:u w:val="single"/>
+        </w:rPr>
+      </w:pPr>
+      <w:r>
+        <w:rPr>
+          <w:u w:val="single"/>
+        </w:rPr>
         <w:t>WFA-1015 - Alternate Row and Conditional Formatting ODS List Report</w:t>
       </w:r>
     </w:p>
@@ -1873,14 +2521,31 @@
       </w:r>
     </w:p>
     <w:p>
-      <w:r>
+      <w:pPr>
+        <w:jc w:val="right"/>
+        <w:rPr>
+          <w:b/>
+        </w:rPr>
+      </w:pPr>
+      <w:r>
+        <w:rPr>
+          <w:b/>
+        </w:rPr>
         <w:lastRenderedPageBreak/>
         <w:t>Thursday 11/9/2014</w:t>
       </w:r>
     </w:p>
     <w:p/>
     <w:p>
-      <w:r>
+      <w:pPr>
+        <w:rPr>
+          <w:u w:val="single"/>
+        </w:rPr>
+      </w:pPr>
+      <w:r>
+        <w:rPr>
+          <w:u w:val="single"/>
+        </w:rPr>
         <w:t>WFA-1015 - Alternate Row and Conditional Formatting ODS List Report</w:t>
       </w:r>
     </w:p>
@@ -1900,14 +2565,31 @@
       </w:r>
     </w:p>
     <w:p>
-      <w:r>
+      <w:pPr>
+        <w:jc w:val="right"/>
+        <w:rPr>
+          <w:b/>
+        </w:rPr>
+      </w:pPr>
+      <w:r>
+        <w:rPr>
+          <w:b/>
+        </w:rPr>
         <w:lastRenderedPageBreak/>
         <w:t>Wednesday 10/9/2014</w:t>
       </w:r>
     </w:p>
     <w:p/>
     <w:p>
-      <w:r>
+      <w:pPr>
+        <w:rPr>
+          <w:u w:val="single"/>
+        </w:rPr>
+      </w:pPr>
+      <w:r>
+        <w:rPr>
+          <w:u w:val="single"/>
+        </w:rPr>
         <w:t>WFA-1015 - Alternate Row and Conditional Formatting ODS List Report</w:t>
       </w:r>
     </w:p>
@@ -1950,14 +2632,31 @@
       </w:r>
     </w:p>
     <w:p>
-      <w:r>
+      <w:pPr>
+        <w:jc w:val="right"/>
+        <w:rPr>
+          <w:b/>
+        </w:rPr>
+      </w:pPr>
+      <w:r>
+        <w:rPr>
+          <w:b/>
+        </w:rPr>
         <w:lastRenderedPageBreak/>
         <w:t>Friday 5/9/2014</w:t>
       </w:r>
     </w:p>
     <w:p/>
     <w:p>
-      <w:r>
+      <w:pPr>
+        <w:rPr>
+          <w:u w:val="single"/>
+        </w:rPr>
+      </w:pPr>
+      <w:r>
+        <w:rPr>
+          <w:u w:val="single"/>
+        </w:rPr>
         <w:t>WFA-1015 - Alternate Row and Conditional Formatting ODS List Report</w:t>
       </w:r>
     </w:p>
@@ -1978,7 +2677,16 @@
       </w:r>
     </w:p>
     <w:p>
-      <w:r>
+      <w:pPr>
+        <w:jc w:val="right"/>
+        <w:rPr>
+          <w:b/>
+        </w:rPr>
+      </w:pPr>
+      <w:r>
+        <w:rPr>
+          <w:b/>
+        </w:rPr>
         <w:lastRenderedPageBreak/>
         <w:t>Thursday 4/9/2014</w:t>
       </w:r>
@@ -1987,8 +2695,14 @@
     <w:p>
       <w:pPr>
         <w:outlineLvl w:val="0"/>
-      </w:pPr>
-      <w:r>
+        <w:rPr>
+          <w:u w:val="single"/>
+        </w:rPr>
+      </w:pPr>
+      <w:r>
+        <w:rPr>
+          <w:u w:val="single"/>
+        </w:rPr>
         <w:t>WFA-590 - Substring Token Functions</w:t>
       </w:r>
     </w:p>
@@ -1999,7 +2713,15 @@
     </w:p>
     <w:p/>
     <w:p>
-      <w:r>
+      <w:pPr>
+        <w:rPr>
+          <w:u w:val="single"/>
+        </w:rPr>
+      </w:pPr>
+      <w:r>
+        <w:rPr>
+          <w:u w:val="single"/>
+        </w:rPr>
         <w:t>WFA-1015 - Alternate Row and Conditional Formatting ODS List Report</w:t>
       </w:r>
     </w:p>
@@ -2015,14 +2737,31 @@
       </w:r>
     </w:p>
     <w:p>
-      <w:r>
+      <w:pPr>
+        <w:jc w:val="right"/>
+        <w:rPr>
+          <w:b/>
+        </w:rPr>
+      </w:pPr>
+      <w:r>
+        <w:rPr>
+          <w:b/>
+        </w:rPr>
         <w:lastRenderedPageBreak/>
         <w:t>Wednesday 3/9/2014</w:t>
       </w:r>
     </w:p>
     <w:p/>
     <w:p>
-      <w:r>
+      <w:pPr>
+        <w:rPr>
+          <w:u w:val="single"/>
+        </w:rPr>
+      </w:pPr>
+      <w:r>
+        <w:rPr>
+          <w:u w:val="single"/>
+        </w:rPr>
         <w:t>WFA-5990 - Hide Total Row (Footer)</w:t>
       </w:r>
     </w:p>
@@ -2043,8 +2782,14 @@
     <w:p>
       <w:pPr>
         <w:outlineLvl w:val="0"/>
-      </w:pPr>
-      <w:r>
+        <w:rPr>
+          <w:u w:val="single"/>
+        </w:rPr>
+      </w:pPr>
+      <w:r>
+        <w:rPr>
+          <w:u w:val="single"/>
+        </w:rPr>
         <w:t>WFA-1015 - Alternate Row and Conditional Formatting ODS List Report</w:t>
       </w:r>
     </w:p>
@@ -2078,8 +2823,14 @@
     <w:p>
       <w:pPr>
         <w:outlineLvl w:val="0"/>
-      </w:pPr>
-      <w:r>
+        <w:rPr>
+          <w:u w:val="single"/>
+        </w:rPr>
+      </w:pPr>
+      <w:r>
+        <w:rPr>
+          <w:u w:val="single"/>
+        </w:rPr>
         <w:t>WFA-6133 - Export issue</w:t>
       </w:r>
     </w:p>
@@ -2095,7 +2846,16 @@
       </w:r>
     </w:p>
     <w:p>
-      <w:r>
+      <w:pPr>
+        <w:jc w:val="right"/>
+        <w:rPr>
+          <w:b/>
+        </w:rPr>
+      </w:pPr>
+      <w:r>
+        <w:rPr>
+          <w:b/>
+        </w:rPr>
         <w:lastRenderedPageBreak/>
         <w:t>Friday 29/8/2014</w:t>
       </w:r>
@@ -2104,8 +2864,14 @@
     <w:p>
       <w:pPr>
         <w:outlineLvl w:val="0"/>
-      </w:pPr>
-      <w:r>
+        <w:rPr>
+          <w:u w:val="single"/>
+        </w:rPr>
+      </w:pPr>
+      <w:r>
+        <w:rPr>
+          <w:u w:val="single"/>
+        </w:rPr>
         <w:t>WFA-590 - Substring Token Functions</w:t>
       </w:r>
     </w:p>
@@ -2126,7 +2892,16 @@
       </w:r>
     </w:p>
     <w:p>
-      <w:r>
+      <w:pPr>
+        <w:jc w:val="right"/>
+        <w:rPr>
+          <w:b/>
+        </w:rPr>
+      </w:pPr>
+      <w:r>
+        <w:rPr>
+          <w:b/>
+        </w:rPr>
         <w:lastRenderedPageBreak/>
         <w:t>Thursday 28/8/2014</w:t>
       </w:r>
@@ -2135,8 +2910,14 @@
     <w:p>
       <w:pPr>
         <w:outlineLvl w:val="0"/>
-      </w:pPr>
-      <w:r>
+        <w:rPr>
+          <w:u w:val="single"/>
+        </w:rPr>
+      </w:pPr>
+      <w:r>
+        <w:rPr>
+          <w:u w:val="single"/>
+        </w:rPr>
         <w:t>WFA-5979 - Pivot on Hide Preview</w:t>
       </w:r>
     </w:p>
@@ -2162,8 +2943,14 @@
     <w:p>
       <w:pPr>
         <w:outlineLvl w:val="0"/>
-      </w:pPr>
-      <w:r>
+        <w:rPr>
+          <w:u w:val="single"/>
+        </w:rPr>
+      </w:pPr>
+      <w:r>
+        <w:rPr>
+          <w:u w:val="single"/>
+        </w:rPr>
         <w:t>WFA-5641 - Instance + Role &amp; User Validation</w:t>
       </w:r>
     </w:p>
@@ -2189,8 +2976,14 @@
     <w:p>
       <w:pPr>
         <w:outlineLvl w:val="0"/>
-      </w:pPr>
-      <w:r>
+        <w:rPr>
+          <w:u w:val="single"/>
+        </w:rPr>
+      </w:pPr>
+      <w:r>
+        <w:rPr>
+          <w:u w:val="single"/>
+        </w:rPr>
         <w:t>WFA-590 - Substring Token Functions</w:t>
       </w:r>
     </w:p>
@@ -2230,7 +3023,16 @@
       </w:r>
     </w:p>
     <w:p>
-      <w:r>
+      <w:pPr>
+        <w:jc w:val="right"/>
+        <w:rPr>
+          <w:b/>
+        </w:rPr>
+      </w:pPr>
+      <w:r>
+        <w:rPr>
+          <w:b/>
+        </w:rPr>
         <w:lastRenderedPageBreak/>
         <w:t>Wednesday 27/08/2014</w:t>
       </w:r>
@@ -2239,8 +3041,14 @@
     <w:p>
       <w:pPr>
         <w:outlineLvl w:val="0"/>
-      </w:pPr>
-      <w:r>
+        <w:rPr>
+          <w:u w:val="single"/>
+        </w:rPr>
+      </w:pPr>
+      <w:r>
+        <w:rPr>
+          <w:u w:val="single"/>
+        </w:rPr>
         <w:t>WFA-5997 - Needs name</w:t>
       </w:r>
     </w:p>
@@ -2263,8 +3071,14 @@
     <w:p>
       <w:pPr>
         <w:outlineLvl w:val="0"/>
-      </w:pPr>
-      <w:r>
+        <w:rPr>
+          <w:u w:val="single"/>
+        </w:rPr>
+      </w:pPr>
+      <w:r>
+        <w:rPr>
+          <w:u w:val="single"/>
+        </w:rPr>
         <w:t>WFA-590 - Substring Token Functions</w:t>
       </w:r>
     </w:p>
@@ -2297,7 +3111,16 @@
       </w:r>
     </w:p>
     <w:p>
-      <w:r>
+      <w:pPr>
+        <w:jc w:val="right"/>
+        <w:rPr>
+          <w:b/>
+        </w:rPr>
+      </w:pPr>
+      <w:r>
+        <w:rPr>
+          <w:b/>
+        </w:rPr>
         <w:lastRenderedPageBreak/>
         <w:t>Friday 22/8/2014</w:t>
       </w:r>
@@ -2306,8 +3129,14 @@
     <w:p>
       <w:pPr>
         <w:outlineLvl w:val="0"/>
-      </w:pPr>
-      <w:r>
+        <w:rPr>
+          <w:u w:val="single"/>
+        </w:rPr>
+      </w:pPr>
+      <w:r>
+        <w:rPr>
+          <w:u w:val="single"/>
+        </w:rPr>
         <w:t>WFA-5979 - Pivot on Hide Preview</w:t>
       </w:r>
     </w:p>
@@ -2351,7 +3180,16 @@
       </w:r>
     </w:p>
     <w:p>
-      <w:r>
+      <w:pPr>
+        <w:jc w:val="right"/>
+        <w:rPr>
+          <w:b/>
+        </w:rPr>
+      </w:pPr>
+      <w:r>
+        <w:rPr>
+          <w:b/>
+        </w:rPr>
         <w:lastRenderedPageBreak/>
         <w:t>Thursday 21/8/2014</w:t>
       </w:r>
@@ -2360,20 +3198,35 @@
     <w:p>
       <w:pPr>
         <w:outlineLvl w:val="0"/>
-      </w:pPr>
-      <w:r>
+        <w:rPr>
+          <w:u w:val="single"/>
+        </w:rPr>
+      </w:pPr>
+      <w:r>
+        <w:rPr>
+          <w:u w:val="single"/>
+        </w:rPr>
         <w:t xml:space="preserve">WFA-3050 - </w:t>
       </w:r>
       <w:proofErr w:type="spellStart"/>
       <w:r>
+        <w:rPr>
+          <w:u w:val="single"/>
+        </w:rPr>
         <w:t>Agg</w:t>
       </w:r>
       <w:proofErr w:type="spellEnd"/>
       <w:r>
+        <w:rPr>
+          <w:u w:val="single"/>
+        </w:rPr>
         <w:t xml:space="preserve"> Col </w:t>
       </w:r>
       <w:proofErr w:type="spellStart"/>
       <w:r>
+        <w:rPr>
+          <w:u w:val="single"/>
+        </w:rPr>
         <w:t>Concat</w:t>
       </w:r>
       <w:proofErr w:type="spellEnd"/>
@@ -2392,8 +3245,14 @@
     <w:p>
       <w:pPr>
         <w:outlineLvl w:val="0"/>
-      </w:pPr>
-      <w:r>
+        <w:rPr>
+          <w:u w:val="single"/>
+        </w:rPr>
+      </w:pPr>
+      <w:r>
+        <w:rPr>
+          <w:u w:val="single"/>
+        </w:rPr>
         <w:t>Fortify</w:t>
       </w:r>
     </w:p>
@@ -2411,8 +3270,14 @@
     <w:p>
       <w:pPr>
         <w:outlineLvl w:val="0"/>
-      </w:pPr>
-      <w:r>
+        <w:rPr>
+          <w:u w:val="single"/>
+        </w:rPr>
+      </w:pPr>
+      <w:r>
+        <w:rPr>
+          <w:u w:val="single"/>
+        </w:rPr>
         <w:t>WFA-3965 - String Format Token Functions</w:t>
       </w:r>
     </w:p>
@@ -2427,7 +3292,16 @@
       </w:r>
     </w:p>
     <w:p>
-      <w:r>
+      <w:pPr>
+        <w:jc w:val="right"/>
+        <w:rPr>
+          <w:b/>
+        </w:rPr>
+      </w:pPr>
+      <w:r>
+        <w:rPr>
+          <w:b/>
+        </w:rPr>
         <w:lastRenderedPageBreak/>
         <w:t>Wednesday 20/8/2014</w:t>
       </w:r>
@@ -2436,8 +3310,14 @@
     <w:p>
       <w:pPr>
         <w:outlineLvl w:val="0"/>
-      </w:pPr>
-      <w:r>
+        <w:rPr>
+          <w:u w:val="single"/>
+        </w:rPr>
+      </w:pPr>
+      <w:r>
+        <w:rPr>
+          <w:u w:val="single"/>
+        </w:rPr>
         <w:t>WFA-1735 - Apostrophes not rendering</w:t>
       </w:r>
     </w:p>
@@ -2450,8 +3330,14 @@
     <w:p>
       <w:pPr>
         <w:outlineLvl w:val="0"/>
-      </w:pPr>
-      <w:r>
+        <w:rPr>
+          <w:u w:val="single"/>
+        </w:rPr>
+      </w:pPr>
+      <w:r>
+        <w:rPr>
+          <w:u w:val="single"/>
+        </w:rPr>
         <w:t>WFA-5641 - Instance + Role &amp; User Validation</w:t>
       </w:r>
     </w:p>
@@ -2464,20 +3350,35 @@
     <w:p>
       <w:pPr>
         <w:outlineLvl w:val="0"/>
-      </w:pPr>
-      <w:r>
+        <w:rPr>
+          <w:u w:val="single"/>
+        </w:rPr>
+      </w:pPr>
+      <w:r>
+        <w:rPr>
+          <w:u w:val="single"/>
+        </w:rPr>
         <w:t xml:space="preserve">WFA-3050 - </w:t>
       </w:r>
       <w:proofErr w:type="spellStart"/>
       <w:r>
+        <w:rPr>
+          <w:u w:val="single"/>
+        </w:rPr>
         <w:t>Agg</w:t>
       </w:r>
       <w:proofErr w:type="spellEnd"/>
       <w:r>
+        <w:rPr>
+          <w:u w:val="single"/>
+        </w:rPr>
         <w:t xml:space="preserve"> Col </w:t>
       </w:r>
       <w:proofErr w:type="spellStart"/>
       <w:r>
+        <w:rPr>
+          <w:u w:val="single"/>
+        </w:rPr>
         <w:t>Concat</w:t>
       </w:r>
       <w:proofErr w:type="spellEnd"/>
@@ -2500,7 +3401,16 @@
       </w:r>
     </w:p>
     <w:p>
-      <w:r>
+      <w:pPr>
+        <w:jc w:val="right"/>
+        <w:rPr>
+          <w:b/>
+        </w:rPr>
+      </w:pPr>
+      <w:r>
+        <w:rPr>
+          <w:b/>
+        </w:rPr>
         <w:lastRenderedPageBreak/>
         <w:t>Friday 15/08/2014</w:t>
       </w:r>
@@ -2509,8 +3419,14 @@
     <w:p>
       <w:pPr>
         <w:outlineLvl w:val="0"/>
-      </w:pPr>
-      <w:r>
+        <w:rPr>
+          <w:u w:val="single"/>
+        </w:rPr>
+      </w:pPr>
+      <w:r>
+        <w:rPr>
+          <w:u w:val="single"/>
+        </w:rPr>
         <w:t>WFA-5641 - Instance + Role &amp; User Validation</w:t>
       </w:r>
     </w:p>
@@ -2528,7 +3444,16 @@
       </w:r>
     </w:p>
     <w:p>
-      <w:r>
+      <w:pPr>
+        <w:jc w:val="right"/>
+        <w:rPr>
+          <w:b/>
+        </w:rPr>
+      </w:pPr>
+      <w:r>
+        <w:rPr>
+          <w:b/>
+        </w:rPr>
         <w:lastRenderedPageBreak/>
         <w:t>Thursday 14/08/2014</w:t>
       </w:r>
@@ -2537,8 +3462,14 @@
     <w:p>
       <w:pPr>
         <w:outlineLvl w:val="0"/>
-      </w:pPr>
-      <w:r>
+        <w:rPr>
+          <w:u w:val="single"/>
+        </w:rPr>
+      </w:pPr>
+      <w:r>
+        <w:rPr>
+          <w:u w:val="single"/>
+        </w:rPr>
         <w:t>WFA-5550 - Add Page Name slow</w:t>
       </w:r>
     </w:p>
@@ -2556,8 +3487,14 @@
     <w:p>
       <w:pPr>
         <w:outlineLvl w:val="0"/>
-      </w:pPr>
-      <w:r>
+        <w:rPr>
+          <w:u w:val="single"/>
+        </w:rPr>
+      </w:pPr>
+      <w:r>
+        <w:rPr>
+          <w:u w:val="single"/>
+        </w:rPr>
         <w:t>WFA-5224 - Export Excel, no query</w:t>
       </w:r>
     </w:p>
@@ -2580,12 +3517,21 @@
     <w:p>
       <w:pPr>
         <w:outlineLvl w:val="0"/>
-      </w:pPr>
-      <w:r>
+        <w:rPr>
+          <w:u w:val="single"/>
+        </w:rPr>
+      </w:pPr>
+      <w:r>
+        <w:rPr>
+          <w:u w:val="single"/>
+        </w:rPr>
         <w:t xml:space="preserve">WFA-4242 - Null in </w:t>
       </w:r>
       <w:proofErr w:type="spellStart"/>
       <w:r>
+        <w:rPr>
+          <w:u w:val="single"/>
+        </w:rPr>
         <w:t>GetMeansureListForItemSubCategory</w:t>
       </w:r>
       <w:proofErr w:type="spellEnd"/>
@@ -2626,8 +3572,14 @@
     <w:p>
       <w:pPr>
         <w:outlineLvl w:val="0"/>
-      </w:pPr>
-      <w:r>
+        <w:rPr>
+          <w:u w:val="single"/>
+        </w:rPr>
+      </w:pPr>
+      <w:r>
+        <w:rPr>
+          <w:u w:val="single"/>
+        </w:rPr>
         <w:t>WFA-1735 - Apostrophes not rendering</w:t>
       </w:r>
     </w:p>
@@ -2640,8 +3592,14 @@
     <w:p>
       <w:pPr>
         <w:outlineLvl w:val="0"/>
-      </w:pPr>
-      <w:r>
+        <w:rPr>
+          <w:u w:val="single"/>
+        </w:rPr>
+      </w:pPr>
+      <w:r>
+        <w:rPr>
+          <w:u w:val="single"/>
+        </w:rPr>
         <w:t>WFA-5641 - Instance + Role &amp; User Validation</w:t>
       </w:r>
     </w:p>
@@ -2685,7 +3643,16 @@
       </w:r>
     </w:p>
     <w:p>
-      <w:r>
+      <w:pPr>
+        <w:jc w:val="right"/>
+        <w:rPr>
+          <w:b/>
+        </w:rPr>
+      </w:pPr>
+      <w:r>
+        <w:rPr>
+          <w:b/>
+        </w:rPr>
         <w:lastRenderedPageBreak/>
         <w:t>Friday 8/8/2014</w:t>
       </w:r>
@@ -2694,8 +3661,14 @@
     <w:p>
       <w:pPr>
         <w:outlineLvl w:val="0"/>
-      </w:pPr>
-      <w:r>
+        <w:rPr>
+          <w:u w:val="single"/>
+        </w:rPr>
+      </w:pPr>
+      <w:r>
+        <w:rPr>
+          <w:u w:val="single"/>
+        </w:rPr>
         <w:t>WFA-1735 - Apostrophes not rendering</w:t>
       </w:r>
     </w:p>
@@ -2718,8 +3691,14 @@
     <w:p>
       <w:pPr>
         <w:outlineLvl w:val="0"/>
-      </w:pPr>
-      <w:r>
+        <w:rPr>
+          <w:u w:val="single"/>
+        </w:rPr>
+      </w:pPr>
+      <w:r>
+        <w:rPr>
+          <w:u w:val="single"/>
+        </w:rPr>
         <w:t>WFA-5550 - Add Page Name slow</w:t>
       </w:r>
     </w:p>
@@ -2781,7 +3760,16 @@
       </w:r>
     </w:p>
     <w:p>
-      <w:r>
+      <w:pPr>
+        <w:jc w:val="right"/>
+        <w:rPr>
+          <w:b/>
+        </w:rPr>
+      </w:pPr>
+      <w:r>
+        <w:rPr>
+          <w:b/>
+        </w:rPr>
         <w:lastRenderedPageBreak/>
         <w:t>Thursday 7/8/2014</w:t>
       </w:r>
@@ -2790,8 +3778,14 @@
     <w:p>
       <w:pPr>
         <w:outlineLvl w:val="0"/>
-      </w:pPr>
-      <w:r>
+        <w:rPr>
+          <w:u w:val="single"/>
+        </w:rPr>
+      </w:pPr>
+      <w:r>
+        <w:rPr>
+          <w:u w:val="single"/>
+        </w:rPr>
         <w:t>WFA-5001 - Hide Preview Public</w:t>
       </w:r>
     </w:p>
@@ -2819,8 +3813,14 @@
     <w:p>
       <w:pPr>
         <w:outlineLvl w:val="0"/>
-      </w:pPr>
-      <w:r>
+        <w:rPr>
+          <w:u w:val="single"/>
+        </w:rPr>
+      </w:pPr>
+      <w:r>
+        <w:rPr>
+          <w:u w:val="single"/>
+        </w:rPr>
         <w:t>WFA-1735 - Apostrophes not rendering</w:t>
       </w:r>
     </w:p>
@@ -2833,8 +3833,14 @@
     <w:p>
       <w:pPr>
         <w:outlineLvl w:val="0"/>
-      </w:pPr>
-      <w:r>
+        <w:rPr>
+          <w:u w:val="single"/>
+        </w:rPr>
+      </w:pPr>
+      <w:r>
+        <w:rPr>
+          <w:u w:val="single"/>
+        </w:rPr>
         <w:t>WFA-1734 - Text alignment</w:t>
       </w:r>
     </w:p>
@@ -2854,7 +3860,16 @@
       </w:r>
     </w:p>
     <w:p>
-      <w:r>
+      <w:pPr>
+        <w:jc w:val="right"/>
+        <w:rPr>
+          <w:b/>
+        </w:rPr>
+      </w:pPr>
+      <w:r>
+        <w:rPr>
+          <w:b/>
+        </w:rPr>
         <w:lastRenderedPageBreak/>
         <w:t>Wednesday 6/8/2014</w:t>
       </w:r>
@@ -2863,8 +3878,14 @@
     <w:p>
       <w:pPr>
         <w:outlineLvl w:val="0"/>
-      </w:pPr>
-      <w:r>
+        <w:rPr>
+          <w:u w:val="single"/>
+        </w:rPr>
+      </w:pPr>
+      <w:r>
+        <w:rPr>
+          <w:u w:val="single"/>
+        </w:rPr>
         <w:t>WFA-5001 - Hide Preview Public</w:t>
       </w:r>
     </w:p>
@@ -2918,15 +3939,19 @@
       <w:r>
         <w:t>Preview Hidden but set to not hidden</w:t>
       </w:r>
-      <w:bookmarkStart w:id="0" w:name="_GoBack"/>
-      <w:bookmarkEnd w:id="0"/>
-    </w:p>
-    <w:p/>
-    <w:p>
-      <w:pPr>
-        <w:outlineLvl w:val="0"/>
-      </w:pPr>
-      <w:r>
+    </w:p>
+    <w:p/>
+    <w:p>
+      <w:pPr>
+        <w:outlineLvl w:val="0"/>
+        <w:rPr>
+          <w:u w:val="single"/>
+        </w:rPr>
+      </w:pPr>
+      <w:r>
+        <w:rPr>
+          <w:u w:val="single"/>
+        </w:rPr>
         <w:t>WFA-4883 - Needs name</w:t>
       </w:r>
     </w:p>
@@ -2957,7 +3982,16 @@
       </w:r>
     </w:p>
     <w:p>
-      <w:r>
+      <w:pPr>
+        <w:jc w:val="right"/>
+        <w:rPr>
+          <w:b/>
+        </w:rPr>
+      </w:pPr>
+      <w:r>
+        <w:rPr>
+          <w:b/>
+        </w:rPr>
         <w:lastRenderedPageBreak/>
         <w:t>Friday 1/8/2014</w:t>
       </w:r>
@@ -2966,14 +4000,26 @@
     <w:p>
       <w:pPr>
         <w:outlineLvl w:val="0"/>
-      </w:pPr>
-      <w:r>
+        <w:rPr>
+          <w:u w:val="single"/>
+        </w:rPr>
+      </w:pPr>
+      <w:r>
+        <w:rPr>
+          <w:u w:val="single"/>
+        </w:rPr>
         <w:t xml:space="preserve">WFA-4788 </w:t>
       </w:r>
       <w:r>
+        <w:rPr>
+          <w:u w:val="single"/>
+        </w:rPr>
         <w:t>-</w:t>
       </w:r>
       <w:r>
+        <w:rPr>
+          <w:u w:val="single"/>
+        </w:rPr>
         <w:t xml:space="preserve"> Menu item user text overridden on Report update</w:t>
       </w:r>
     </w:p>
@@ -3002,17 +4048,32 @@
     <w:p>
       <w:pPr>
         <w:outlineLvl w:val="0"/>
-      </w:pPr>
-      <w:r>
+        <w:rPr>
+          <w:u w:val="single"/>
+        </w:rPr>
+      </w:pPr>
+      <w:r>
+        <w:rPr>
+          <w:u w:val="single"/>
+        </w:rPr>
         <w:t xml:space="preserve">WFA-5163 </w:t>
       </w:r>
       <w:r>
+        <w:rPr>
+          <w:u w:val="single"/>
+        </w:rPr>
         <w:t>-</w:t>
       </w:r>
       <w:r>
+        <w:rPr>
+          <w:u w:val="single"/>
+        </w:rPr>
         <w:t xml:space="preserve"> Destination Tab help text </w:t>
       </w:r>
       <w:r>
+        <w:rPr>
+          <w:u w:val="single"/>
+        </w:rPr>
         <w:t>Recipients</w:t>
       </w:r>
     </w:p>
@@ -3030,14 +4091,26 @@
     <w:p>
       <w:pPr>
         <w:outlineLvl w:val="0"/>
-      </w:pPr>
-      <w:r>
+        <w:rPr>
+          <w:u w:val="single"/>
+        </w:rPr>
+      </w:pPr>
+      <w:r>
+        <w:rPr>
+          <w:u w:val="single"/>
+        </w:rPr>
         <w:t xml:space="preserve">WFA-5001 </w:t>
       </w:r>
       <w:r>
+        <w:rPr>
+          <w:u w:val="single"/>
+        </w:rPr>
         <w:t>-</w:t>
       </w:r>
       <w:r>
+        <w:rPr>
+          <w:u w:val="single"/>
+        </w:rPr>
         <w:t xml:space="preserve"> Hide Preview Public</w:t>
       </w:r>
     </w:p>
@@ -3052,7 +4125,16 @@
       </w:r>
     </w:p>
     <w:p>
-      <w:r>
+      <w:pPr>
+        <w:jc w:val="right"/>
+        <w:rPr>
+          <w:b/>
+        </w:rPr>
+      </w:pPr>
+      <w:r>
+        <w:rPr>
+          <w:b/>
+        </w:rPr>
         <w:lastRenderedPageBreak/>
         <w:t>Thursday 31/7/14</w:t>
       </w:r>
@@ -3061,14 +4143,26 @@
     <w:p>
       <w:pPr>
         <w:outlineLvl w:val="0"/>
-      </w:pPr>
-      <w:r>
+        <w:rPr>
+          <w:u w:val="single"/>
+        </w:rPr>
+      </w:pPr>
+      <w:r>
+        <w:rPr>
+          <w:u w:val="single"/>
+        </w:rPr>
         <w:t xml:space="preserve">WFA-4788 </w:t>
       </w:r>
       <w:r>
+        <w:rPr>
+          <w:u w:val="single"/>
+        </w:rPr>
         <w:t>-</w:t>
       </w:r>
       <w:r>
+        <w:rPr>
+          <w:u w:val="single"/>
+        </w:rPr>
         <w:t xml:space="preserve"> Menu item user text overridden on Report update</w:t>
       </w:r>
     </w:p>
@@ -3084,7 +4178,16 @@
       </w:r>
     </w:p>
     <w:p>
-      <w:r>
+      <w:pPr>
+        <w:jc w:val="right"/>
+        <w:rPr>
+          <w:b/>
+        </w:rPr>
+      </w:pPr>
+      <w:r>
+        <w:rPr>
+          <w:b/>
+        </w:rPr>
         <w:lastRenderedPageBreak/>
         <w:t>Wednesday 30/7/2014</w:t>
       </w:r>
@@ -3093,14 +4196,26 @@
     <w:p>
       <w:pPr>
         <w:outlineLvl w:val="0"/>
-      </w:pPr>
-      <w:r>
+        <w:rPr>
+          <w:u w:val="single"/>
+        </w:rPr>
+      </w:pPr>
+      <w:r>
+        <w:rPr>
+          <w:u w:val="single"/>
+        </w:rPr>
         <w:t xml:space="preserve">WFA-4202 </w:t>
       </w:r>
       <w:r>
+        <w:rPr>
+          <w:u w:val="single"/>
+        </w:rPr>
         <w:t>-</w:t>
       </w:r>
       <w:r>
+        <w:rPr>
+          <w:u w:val="single"/>
+        </w:rPr>
         <w:t xml:space="preserve"> FTP Setup tab Report Distributor</w:t>
       </w:r>
     </w:p>
@@ -3133,7 +4248,16 @@
       </w:r>
     </w:p>
     <w:p>
-      <w:r>
+      <w:pPr>
+        <w:jc w:val="right"/>
+        <w:rPr>
+          <w:b/>
+        </w:rPr>
+      </w:pPr>
+      <w:r>
+        <w:rPr>
+          <w:b/>
+        </w:rPr>
         <w:lastRenderedPageBreak/>
         <w:t>Friday 25/7/2014</w:t>
       </w:r>
@@ -3142,14 +4266,26 @@
     <w:p>
       <w:pPr>
         <w:outlineLvl w:val="0"/>
-      </w:pPr>
-      <w:r>
+        <w:rPr>
+          <w:u w:val="single"/>
+        </w:rPr>
+      </w:pPr>
+      <w:r>
+        <w:rPr>
+          <w:u w:val="single"/>
+        </w:rPr>
         <w:t xml:space="preserve">WFA-4202 </w:t>
       </w:r>
       <w:r>
+        <w:rPr>
+          <w:u w:val="single"/>
+        </w:rPr>
         <w:t>-</w:t>
       </w:r>
       <w:r>
+        <w:rPr>
+          <w:u w:val="single"/>
+        </w:rPr>
         <w:t xml:space="preserve"> FTP Setup tab Report Distributor</w:t>
       </w:r>
     </w:p>
@@ -3180,7 +4316,16 @@
       </w:r>
     </w:p>
     <w:p>
-      <w:r>
+      <w:pPr>
+        <w:jc w:val="right"/>
+        <w:rPr>
+          <w:b/>
+        </w:rPr>
+      </w:pPr>
+      <w:r>
+        <w:rPr>
+          <w:b/>
+        </w:rPr>
         <w:lastRenderedPageBreak/>
         <w:t>Thursday 24/07/14</w:t>
       </w:r>
@@ -3189,14 +4334,26 @@
     <w:p>
       <w:pPr>
         <w:outlineLvl w:val="0"/>
-      </w:pPr>
-      <w:r>
+        <w:rPr>
+          <w:u w:val="single"/>
+        </w:rPr>
+      </w:pPr>
+      <w:r>
+        <w:rPr>
+          <w:u w:val="single"/>
+        </w:rPr>
         <w:t xml:space="preserve">WFA-4202 </w:t>
       </w:r>
       <w:r>
+        <w:rPr>
+          <w:u w:val="single"/>
+        </w:rPr>
         <w:t>-</w:t>
       </w:r>
       <w:r>
+        <w:rPr>
+          <w:u w:val="single"/>
+        </w:rPr>
         <w:t xml:space="preserve"> FTP Setup tab Report Distributor</w:t>
       </w:r>
     </w:p>
@@ -3219,7 +4376,16 @@
       </w:r>
     </w:p>
     <w:p>
-      <w:r>
+      <w:pPr>
+        <w:jc w:val="right"/>
+        <w:rPr>
+          <w:b/>
+        </w:rPr>
+      </w:pPr>
+      <w:r>
+        <w:rPr>
+          <w:b/>
+        </w:rPr>
         <w:lastRenderedPageBreak/>
         <w:t>Wednesday 23/7/2014</w:t>
       </w:r>
@@ -3228,14 +4394,26 @@
     <w:p>
       <w:pPr>
         <w:outlineLvl w:val="0"/>
-      </w:pPr>
-      <w:r>
+        <w:rPr>
+          <w:u w:val="single"/>
+        </w:rPr>
+      </w:pPr>
+      <w:r>
+        <w:rPr>
+          <w:u w:val="single"/>
+        </w:rPr>
         <w:t xml:space="preserve">WFA-4202 </w:t>
       </w:r>
       <w:r>
+        <w:rPr>
+          <w:u w:val="single"/>
+        </w:rPr>
         <w:t>-</w:t>
       </w:r>
       <w:r>
+        <w:rPr>
+          <w:u w:val="single"/>
+        </w:rPr>
         <w:t xml:space="preserve"> FTP Setup tab Report Distributor</w:t>
       </w:r>
     </w:p>
@@ -3284,7 +4462,16 @@
       </w:r>
     </w:p>
     <w:p>
-      <w:r>
+      <w:pPr>
+        <w:jc w:val="right"/>
+        <w:rPr>
+          <w:b/>
+        </w:rPr>
+      </w:pPr>
+      <w:r>
+        <w:rPr>
+          <w:b/>
+        </w:rPr>
         <w:lastRenderedPageBreak/>
         <w:t>Friday 18/7/2014</w:t>
       </w:r>
@@ -3293,22 +4480,40 @@
     <w:p>
       <w:pPr>
         <w:outlineLvl w:val="0"/>
-      </w:pPr>
-      <w:r>
+        <w:rPr>
+          <w:u w:val="single"/>
+        </w:rPr>
+      </w:pPr>
+      <w:r>
+        <w:rPr>
+          <w:u w:val="single"/>
+        </w:rPr>
         <w:t xml:space="preserve">WFA-5448 </w:t>
       </w:r>
       <w:r>
+        <w:rPr>
+          <w:u w:val="single"/>
+        </w:rPr>
         <w:t>-</w:t>
       </w:r>
       <w:r>
+        <w:rPr>
+          <w:u w:val="single"/>
+        </w:rPr>
         <w:t xml:space="preserve"> Bug Edit Table Left </w:t>
       </w:r>
       <w:proofErr w:type="spellStart"/>
       <w:r>
+        <w:rPr>
+          <w:u w:val="single"/>
+        </w:rPr>
         <w:t>Nav</w:t>
       </w:r>
       <w:proofErr w:type="spellEnd"/>
       <w:r>
+        <w:rPr>
+          <w:u w:val="single"/>
+        </w:rPr>
         <w:t xml:space="preserve"> Not Pinned</w:t>
       </w:r>
     </w:p>
@@ -3360,7 +4565,16 @@
       </w:r>
     </w:p>
     <w:p>
-      <w:r>
+      <w:pPr>
+        <w:jc w:val="right"/>
+        <w:rPr>
+          <w:b/>
+        </w:rPr>
+      </w:pPr>
+      <w:r>
+        <w:rPr>
+          <w:b/>
+        </w:rPr>
         <w:lastRenderedPageBreak/>
         <w:t>Thursday 17/7/2014</w:t>
       </w:r>
@@ -3369,14 +4583,26 @@
     <w:p>
       <w:pPr>
         <w:outlineLvl w:val="0"/>
-      </w:pPr>
-      <w:r>
+        <w:rPr>
+          <w:u w:val="single"/>
+        </w:rPr>
+      </w:pPr>
+      <w:r>
+        <w:rPr>
+          <w:u w:val="single"/>
+        </w:rPr>
         <w:t xml:space="preserve">WFA-5428 </w:t>
       </w:r>
       <w:r>
+        <w:rPr>
+          <w:u w:val="single"/>
+        </w:rPr>
         <w:t>-</w:t>
       </w:r>
       <w:r>
+        <w:rPr>
+          <w:u w:val="single"/>
+        </w:rPr>
         <w:t xml:space="preserve"> ODS List Report CSV Export</w:t>
       </w:r>
     </w:p>
@@ -3402,8 +4628,14 @@
     <w:p>
       <w:pPr>
         <w:outlineLvl w:val="0"/>
-      </w:pPr>
-      <w:r>
+        <w:rPr>
+          <w:u w:val="single"/>
+        </w:rPr>
+      </w:pPr>
+      <w:r>
+        <w:rPr>
+          <w:u w:val="single"/>
+        </w:rPr>
         <w:t>Mandatory Prompts</w:t>
       </w:r>
     </w:p>
@@ -3438,7 +4670,15 @@
     </w:p>
     <w:p/>
     <w:p>
-      <w:r>
+      <w:pPr>
+        <w:rPr>
+          <w:u w:val="single"/>
+        </w:rPr>
+      </w:pPr>
+      <w:r>
+        <w:rPr>
+          <w:u w:val="single"/>
+        </w:rPr>
         <w:t>Fortify</w:t>
       </w:r>
     </w:p>
@@ -3462,22 +4702,40 @@
     <w:p>
       <w:pPr>
         <w:outlineLvl w:val="0"/>
-      </w:pPr>
-      <w:r>
+        <w:rPr>
+          <w:u w:val="single"/>
+        </w:rPr>
+      </w:pPr>
+      <w:r>
+        <w:rPr>
+          <w:u w:val="single"/>
+        </w:rPr>
         <w:t xml:space="preserve">WFA-5448 </w:t>
       </w:r>
       <w:r>
+        <w:rPr>
+          <w:u w:val="single"/>
+        </w:rPr>
         <w:t>-</w:t>
       </w:r>
       <w:r>
+        <w:rPr>
+          <w:u w:val="single"/>
+        </w:rPr>
         <w:t xml:space="preserve"> Bug Edit Table Left </w:t>
       </w:r>
       <w:proofErr w:type="spellStart"/>
       <w:r>
+        <w:rPr>
+          <w:u w:val="single"/>
+        </w:rPr>
         <w:t>Nav</w:t>
       </w:r>
       <w:proofErr w:type="spellEnd"/>
       <w:r>
+        <w:rPr>
+          <w:u w:val="single"/>
+        </w:rPr>
         <w:t xml:space="preserve"> Not Pinned</w:t>
       </w:r>
     </w:p>
@@ -3492,7 +4750,16 @@
       </w:r>
     </w:p>
     <w:p>
-      <w:r>
+      <w:pPr>
+        <w:jc w:val="right"/>
+        <w:rPr>
+          <w:b/>
+        </w:rPr>
+      </w:pPr>
+      <w:r>
+        <w:rPr>
+          <w:b/>
+        </w:rPr>
         <w:lastRenderedPageBreak/>
         <w:t>Wednesday 16/7/2014</w:t>
       </w:r>
@@ -3501,14 +4768,26 @@
     <w:p>
       <w:pPr>
         <w:outlineLvl w:val="0"/>
-      </w:pPr>
-      <w:r>
+        <w:rPr>
+          <w:u w:val="single"/>
+        </w:rPr>
+      </w:pPr>
+      <w:r>
+        <w:rPr>
+          <w:u w:val="single"/>
+        </w:rPr>
         <w:t xml:space="preserve">WFA-4811 </w:t>
       </w:r>
       <w:r>
+        <w:rPr>
+          <w:u w:val="single"/>
+        </w:rPr>
         <w:t>-</w:t>
       </w:r>
       <w:r>
+        <w:rPr>
+          <w:u w:val="single"/>
+        </w:rPr>
         <w:t xml:space="preserve"> Pivot Query Null</w:t>
       </w:r>
     </w:p>
@@ -3535,14 +4814,26 @@
     <w:p>
       <w:pPr>
         <w:outlineLvl w:val="0"/>
-      </w:pPr>
-      <w:r>
+        <w:rPr>
+          <w:u w:val="single"/>
+        </w:rPr>
+      </w:pPr>
+      <w:r>
+        <w:rPr>
+          <w:u w:val="single"/>
+        </w:rPr>
         <w:t xml:space="preserve">WFA-5399 </w:t>
       </w:r>
       <w:r>
+        <w:rPr>
+          <w:u w:val="single"/>
+        </w:rPr>
         <w:t>-</w:t>
       </w:r>
       <w:r>
+        <w:rPr>
+          <w:u w:val="single"/>
+        </w:rPr>
         <w:t xml:space="preserve"> Audit Data Export</w:t>
       </w:r>
     </w:p>
@@ -3644,14 +4935,26 @@
     <w:p>
       <w:pPr>
         <w:outlineLvl w:val="0"/>
-      </w:pPr>
-      <w:r>
+        <w:rPr>
+          <w:u w:val="single"/>
+        </w:rPr>
+      </w:pPr>
+      <w:r>
+        <w:rPr>
+          <w:u w:val="single"/>
+        </w:rPr>
         <w:t xml:space="preserve"> WFA-5428 </w:t>
       </w:r>
       <w:r>
+        <w:rPr>
+          <w:u w:val="single"/>
+        </w:rPr>
         <w:t>-</w:t>
       </w:r>
       <w:r>
+        <w:rPr>
+          <w:u w:val="single"/>
+        </w:rPr>
         <w:t xml:space="preserve"> ODS List Report CSV Export</w:t>
       </w:r>
     </w:p>
@@ -3705,22 +5008,40 @@
     <w:p>
       <w:pPr>
         <w:outlineLvl w:val="0"/>
-      </w:pPr>
-      <w:r>
+        <w:rPr>
+          <w:u w:val="single"/>
+        </w:rPr>
+      </w:pPr>
+      <w:r>
+        <w:rPr>
+          <w:u w:val="single"/>
+        </w:rPr>
         <w:t xml:space="preserve">WFA-5448 </w:t>
       </w:r>
       <w:r>
+        <w:rPr>
+          <w:u w:val="single"/>
+        </w:rPr>
         <w:t>-</w:t>
       </w:r>
       <w:r>
+        <w:rPr>
+          <w:u w:val="single"/>
+        </w:rPr>
         <w:t xml:space="preserve"> Bug Edit Table Left </w:t>
       </w:r>
       <w:proofErr w:type="spellStart"/>
       <w:r>
+        <w:rPr>
+          <w:u w:val="single"/>
+        </w:rPr>
         <w:t>Nav</w:t>
       </w:r>
       <w:proofErr w:type="spellEnd"/>
       <w:r>
+        <w:rPr>
+          <w:u w:val="single"/>
+        </w:rPr>
         <w:t xml:space="preserve"> Not Pinned</w:t>
       </w:r>
     </w:p>
@@ -3733,8 +5054,14 @@
     <w:p>
       <w:pPr>
         <w:outlineLvl w:val="0"/>
-      </w:pPr>
-      <w:r>
+        <w:rPr>
+          <w:u w:val="single"/>
+        </w:rPr>
+      </w:pPr>
+      <w:r>
+        <w:rPr>
+          <w:u w:val="single"/>
+        </w:rPr>
         <w:t>Mandatory Prompts</w:t>
       </w:r>
     </w:p>
@@ -3747,8 +5074,14 @@
     <w:p>
       <w:pPr>
         <w:outlineLvl w:val="0"/>
-      </w:pPr>
-      <w:r>
+        <w:rPr>
+          <w:u w:val="single"/>
+        </w:rPr>
+      </w:pPr>
+      <w:r>
+        <w:rPr>
+          <w:u w:val="single"/>
+        </w:rPr>
         <w:t>Fortify</w:t>
       </w:r>
     </w:p>
@@ -3763,7 +5096,16 @@
       </w:r>
     </w:p>
     <w:p>
-      <w:r>
+      <w:pPr>
+        <w:jc w:val="right"/>
+        <w:rPr>
+          <w:b/>
+        </w:rPr>
+      </w:pPr>
+      <w:r>
+        <w:rPr>
+          <w:b/>
+        </w:rPr>
         <w:lastRenderedPageBreak/>
         <w:t>Tuesday 8/7/2014</w:t>
       </w:r>
@@ -3772,8 +5114,14 @@
     <w:p>
       <w:pPr>
         <w:outlineLvl w:val="0"/>
-      </w:pPr>
-      <w:r>
+        <w:rPr>
+          <w:u w:val="single"/>
+        </w:rPr>
+      </w:pPr>
+      <w:r>
+        <w:rPr>
+          <w:u w:val="single"/>
+        </w:rPr>
         <w:t>Fortify</w:t>
       </w:r>
     </w:p>
@@ -3798,7 +5146,16 @@
       </w:r>
     </w:p>
     <w:p>
-      <w:r>
+      <w:pPr>
+        <w:jc w:val="right"/>
+        <w:rPr>
+          <w:b/>
+        </w:rPr>
+      </w:pPr>
+      <w:r>
+        <w:rPr>
+          <w:b/>
+        </w:rPr>
         <w:lastRenderedPageBreak/>
         <w:t>Monday 7/7/2014</w:t>
       </w:r>
@@ -3807,8 +5164,14 @@
     <w:p>
       <w:pPr>
         <w:outlineLvl w:val="0"/>
-      </w:pPr>
-      <w:r>
+        <w:rPr>
+          <w:u w:val="single"/>
+        </w:rPr>
+      </w:pPr>
+      <w:r>
+        <w:rPr>
+          <w:u w:val="single"/>
+        </w:rPr>
         <w:t>Fortify</w:t>
       </w:r>
     </w:p>
@@ -3823,7 +5186,16 @@
       </w:r>
     </w:p>
     <w:p>
-      <w:r>
+      <w:pPr>
+        <w:jc w:val="right"/>
+        <w:rPr>
+          <w:b/>
+        </w:rPr>
+      </w:pPr>
+      <w:r>
+        <w:rPr>
+          <w:b/>
+        </w:rPr>
         <w:lastRenderedPageBreak/>
         <w:t>Wednesday 02/07/2014</w:t>
       </w:r>
@@ -3832,14 +5204,26 @@
     <w:p>
       <w:pPr>
         <w:outlineLvl w:val="0"/>
-      </w:pPr>
-      <w:r>
+        <w:rPr>
+          <w:u w:val="single"/>
+        </w:rPr>
+      </w:pPr>
+      <w:r>
+        <w:rPr>
+          <w:u w:val="single"/>
+        </w:rPr>
         <w:t xml:space="preserve">WFA-5428 </w:t>
       </w:r>
       <w:r>
+        <w:rPr>
+          <w:u w:val="single"/>
+        </w:rPr>
         <w:t>-</w:t>
       </w:r>
       <w:r>
+        <w:rPr>
+          <w:u w:val="single"/>
+        </w:rPr>
         <w:t xml:space="preserve"> ODS List Report CSV Export</w:t>
       </w:r>
     </w:p>
@@ -3853,22 +5237,40 @@
     <w:p>
       <w:pPr>
         <w:outlineLvl w:val="0"/>
-      </w:pPr>
-      <w:r>
+        <w:rPr>
+          <w:u w:val="single"/>
+        </w:rPr>
+      </w:pPr>
+      <w:r>
+        <w:rPr>
+          <w:u w:val="single"/>
+        </w:rPr>
         <w:t xml:space="preserve">WFA-5448 </w:t>
       </w:r>
       <w:r>
+        <w:rPr>
+          <w:u w:val="single"/>
+        </w:rPr>
         <w:t>-</w:t>
       </w:r>
       <w:r>
+        <w:rPr>
+          <w:u w:val="single"/>
+        </w:rPr>
         <w:t xml:space="preserve"> Bug Edit Table Left </w:t>
       </w:r>
       <w:proofErr w:type="spellStart"/>
       <w:r>
+        <w:rPr>
+          <w:u w:val="single"/>
+        </w:rPr>
         <w:t>Nav</w:t>
       </w:r>
       <w:proofErr w:type="spellEnd"/>
       <w:r>
+        <w:rPr>
+          <w:u w:val="single"/>
+        </w:rPr>
         <w:t xml:space="preserve"> Not Pinned</w:t>
       </w:r>
     </w:p>
@@ -3883,11 +5285,23 @@
       </w:r>
     </w:p>
     <w:p>
-      <w:r>
+      <w:pPr>
+        <w:jc w:val="right"/>
+        <w:rPr>
+          <w:b/>
+        </w:rPr>
+      </w:pPr>
+      <w:r>
+        <w:rPr>
+          <w:b/>
+        </w:rPr>
         <w:lastRenderedPageBreak/>
         <w:t xml:space="preserve">Tuesday </w:t>
       </w:r>
       <w:r>
+        <w:rPr>
+          <w:b/>
+        </w:rPr>
         <w:t>01/07/2014</w:t>
       </w:r>
     </w:p>
@@ -3895,14 +5309,26 @@
     <w:p>
       <w:pPr>
         <w:outlineLvl w:val="0"/>
-      </w:pPr>
-      <w:r>
+        <w:rPr>
+          <w:u w:val="single"/>
+        </w:rPr>
+      </w:pPr>
+      <w:r>
+        <w:rPr>
+          <w:u w:val="single"/>
+        </w:rPr>
         <w:t xml:space="preserve">WFA-5428 </w:t>
       </w:r>
       <w:r>
+        <w:rPr>
+          <w:u w:val="single"/>
+        </w:rPr>
         <w:t>-</w:t>
       </w:r>
       <w:r>
+        <w:rPr>
+          <w:u w:val="single"/>
+        </w:rPr>
         <w:t xml:space="preserve"> ODS List Report CSV Export</w:t>
       </w:r>
     </w:p>
@@ -3927,7 +5353,16 @@
       </w:r>
     </w:p>
     <w:p>
-      <w:r>
+      <w:pPr>
+        <w:jc w:val="right"/>
+        <w:rPr>
+          <w:b/>
+        </w:rPr>
+      </w:pPr>
+      <w:r>
+        <w:rPr>
+          <w:b/>
+        </w:rPr>
         <w:lastRenderedPageBreak/>
         <w:t>Monday 30/06/2014</w:t>
       </w:r>
@@ -3936,14 +5371,26 @@
     <w:p>
       <w:pPr>
         <w:outlineLvl w:val="0"/>
-      </w:pPr>
-      <w:r>
+        <w:rPr>
+          <w:u w:val="single"/>
+        </w:rPr>
+      </w:pPr>
+      <w:r>
+        <w:rPr>
+          <w:u w:val="single"/>
+        </w:rPr>
         <w:t xml:space="preserve">WFA-5428 </w:t>
       </w:r>
       <w:r>
+        <w:rPr>
+          <w:u w:val="single"/>
+        </w:rPr>
         <w:t>-</w:t>
       </w:r>
       <w:r>
+        <w:rPr>
+          <w:u w:val="single"/>
+        </w:rPr>
         <w:t xml:space="preserve"> ODS List Report CSV Export</w:t>
       </w:r>
     </w:p>
@@ -3972,7 +5419,16 @@
       </w:r>
     </w:p>
     <w:p>
-      <w:r>
+      <w:pPr>
+        <w:jc w:val="right"/>
+        <w:rPr>
+          <w:b/>
+        </w:rPr>
+      </w:pPr>
+      <w:r>
+        <w:rPr>
+          <w:b/>
+        </w:rPr>
         <w:lastRenderedPageBreak/>
         <w:t>Wednesday 25/06/2014</w:t>
       </w:r>
@@ -3981,14 +5437,26 @@
     <w:p>
       <w:pPr>
         <w:outlineLvl w:val="0"/>
-      </w:pPr>
-      <w:r>
+        <w:rPr>
+          <w:u w:val="single"/>
+        </w:rPr>
+      </w:pPr>
+      <w:r>
+        <w:rPr>
+          <w:u w:val="single"/>
+        </w:rPr>
         <w:t xml:space="preserve">WFA-5428 </w:t>
       </w:r>
       <w:r>
+        <w:rPr>
+          <w:u w:val="single"/>
+        </w:rPr>
         <w:t>-</w:t>
       </w:r>
       <w:r>
+        <w:rPr>
+          <w:u w:val="single"/>
+        </w:rPr>
         <w:t xml:space="preserve"> ODS List Report CSV Export</w:t>
       </w:r>
     </w:p>
@@ -4059,7 +5527,16 @@
       </w:r>
     </w:p>
     <w:p>
-      <w:r>
+      <w:pPr>
+        <w:jc w:val="right"/>
+        <w:rPr>
+          <w:b/>
+        </w:rPr>
+      </w:pPr>
+      <w:r>
+        <w:rPr>
+          <w:b/>
+        </w:rPr>
         <w:lastRenderedPageBreak/>
         <w:t>Monday 23/06/2014</w:t>
       </w:r>
@@ -4068,14 +5545,26 @@
     <w:p>
       <w:pPr>
         <w:outlineLvl w:val="0"/>
-      </w:pPr>
-      <w:r>
+        <w:rPr>
+          <w:u w:val="single"/>
+        </w:rPr>
+      </w:pPr>
+      <w:r>
+        <w:rPr>
+          <w:u w:val="single"/>
+        </w:rPr>
         <w:t xml:space="preserve">WFA-5428 </w:t>
       </w:r>
       <w:r>
+        <w:rPr>
+          <w:u w:val="single"/>
+        </w:rPr>
         <w:t>-</w:t>
       </w:r>
       <w:r>
+        <w:rPr>
+          <w:u w:val="single"/>
+        </w:rPr>
         <w:t xml:space="preserve"> ODS List Report CSV Export</w:t>
       </w:r>
     </w:p>
@@ -4099,43 +5588,69 @@
     </w:p>
     <w:p>
       <w:pPr>
-        <w:outlineLvl w:val="0"/>
-      </w:pPr>
+        <w:jc w:val="right"/>
+        <w:outlineLvl w:val="0"/>
+        <w:rPr>
+          <w:b/>
+        </w:rPr>
+      </w:pPr>
+      <w:r>
+        <w:rPr>
+          <w:b/>
+        </w:rPr>
+        <w:lastRenderedPageBreak/>
+        <w:t>Thur</w:t>
+      </w:r>
+      <w:r>
+        <w:rPr>
+          <w:b/>
+        </w:rPr>
+        <w:t>s</w:t>
+      </w:r>
+      <w:r>
+        <w:rPr>
+          <w:b/>
+        </w:rPr>
+        <w:t>day 19/06/2014</w:t>
+      </w:r>
+    </w:p>
+    <w:p/>
+    <w:p>
+      <w:pPr>
+        <w:outlineLvl w:val="0"/>
+        <w:rPr>
+          <w:u w:val="single"/>
+        </w:rPr>
+      </w:pPr>
+      <w:r>
+        <w:rPr>
+          <w:u w:val="single"/>
+        </w:rPr>
+        <w:t xml:space="preserve">WFA-5428 </w:t>
+      </w:r>
+      <w:r>
+        <w:rPr>
+          <w:u w:val="single"/>
+        </w:rPr>
+        <w:t>-</w:t>
+      </w:r>
+      <w:r>
+        <w:rPr>
+          <w:u w:val="single"/>
+        </w:rPr>
+        <w:t xml:space="preserve"> ODS List Report CSV Export</w:t>
+      </w:r>
+    </w:p>
+    <w:p>
+      <w:r>
+        <w:t xml:space="preserve">[] Finished implementing sub report support for </w:t>
+      </w:r>
       <w:proofErr w:type="spellStart"/>
       <w:r>
-        <w:lastRenderedPageBreak/>
-        <w:t>Thurday</w:t>
+        <w:t>csv</w:t>
       </w:r>
       <w:proofErr w:type="spellEnd"/>
       <w:r>
-        <w:t xml:space="preserve"> 19/06/2014</w:t>
-      </w:r>
-    </w:p>
-    <w:p/>
-    <w:p>
-      <w:pPr>
-        <w:outlineLvl w:val="0"/>
-      </w:pPr>
-      <w:r>
-        <w:t xml:space="preserve">WFA-5428 </w:t>
-      </w:r>
-      <w:r>
-        <w:t>-</w:t>
-      </w:r>
-      <w:r>
-        <w:t xml:space="preserve"> ODS List Report CSV Export</w:t>
-      </w:r>
-    </w:p>
-    <w:p>
-      <w:r>
-        <w:t xml:space="preserve">[] Finished implementing sub report support for </w:t>
-      </w:r>
-      <w:proofErr w:type="spellStart"/>
-      <w:r>
-        <w:t>csv</w:t>
-      </w:r>
-      <w:proofErr w:type="spellEnd"/>
-      <w:r>
         <w:t xml:space="preserve"> output</w:t>
       </w:r>
     </w:p>
@@ -4153,7 +5668,16 @@
       </w:r>
     </w:p>
     <w:p>
-      <w:r>
+      <w:pPr>
+        <w:jc w:val="right"/>
+        <w:rPr>
+          <w:b/>
+        </w:rPr>
+      </w:pPr>
+      <w:r>
+        <w:rPr>
+          <w:b/>
+        </w:rPr>
         <w:lastRenderedPageBreak/>
         <w:t>Wednesday 18/06/2014</w:t>
       </w:r>
@@ -4162,14 +5686,26 @@
     <w:p>
       <w:pPr>
         <w:outlineLvl w:val="0"/>
-      </w:pPr>
-      <w:r>
+        <w:rPr>
+          <w:u w:val="single"/>
+        </w:rPr>
+      </w:pPr>
+      <w:r>
+        <w:rPr>
+          <w:u w:val="single"/>
+        </w:rPr>
         <w:t xml:space="preserve">WFA-5428 </w:t>
       </w:r>
       <w:r>
+        <w:rPr>
+          <w:u w:val="single"/>
+        </w:rPr>
         <w:t>-</w:t>
       </w:r>
       <w:r>
+        <w:rPr>
+          <w:u w:val="single"/>
+        </w:rPr>
         <w:t xml:space="preserve"> ODS List Report CSV Export</w:t>
       </w:r>
     </w:p>
@@ -4217,7 +5753,16 @@
       </w:r>
     </w:p>
     <w:p>
-      <w:r>
+      <w:pPr>
+        <w:jc w:val="right"/>
+        <w:rPr>
+          <w:b/>
+        </w:rPr>
+      </w:pPr>
+      <w:r>
+        <w:rPr>
+          <w:b/>
+        </w:rPr>
         <w:lastRenderedPageBreak/>
         <w:t>Tuesday 17/06/2014</w:t>
       </w:r>
@@ -4226,8 +5771,14 @@
     <w:p>
       <w:pPr>
         <w:outlineLvl w:val="0"/>
-      </w:pPr>
-      <w:r>
+        <w:rPr>
+          <w:u w:val="single"/>
+        </w:rPr>
+      </w:pPr>
+      <w:r>
+        <w:rPr>
+          <w:u w:val="single"/>
+        </w:rPr>
         <w:t>Fortify</w:t>
       </w:r>
     </w:p>
@@ -4286,7 +5837,16 @@
       </w:r>
     </w:p>
     <w:p>
-      <w:r>
+      <w:pPr>
+        <w:jc w:val="right"/>
+        <w:rPr>
+          <w:b/>
+        </w:rPr>
+      </w:pPr>
+      <w:r>
+        <w:rPr>
+          <w:b/>
+        </w:rPr>
         <w:lastRenderedPageBreak/>
         <w:t>Monday 16/06/2014</w:t>
       </w:r>
@@ -4295,14 +5855,26 @@
     <w:p>
       <w:pPr>
         <w:outlineLvl w:val="0"/>
-      </w:pPr>
-      <w:r>
+        <w:rPr>
+          <w:u w:val="single"/>
+        </w:rPr>
+      </w:pPr>
+      <w:r>
+        <w:rPr>
+          <w:u w:val="single"/>
+        </w:rPr>
         <w:t xml:space="preserve">WFA-5399 </w:t>
       </w:r>
       <w:r>
+        <w:rPr>
+          <w:u w:val="single"/>
+        </w:rPr>
         <w:t>-</w:t>
       </w:r>
       <w:r>
+        <w:rPr>
+          <w:u w:val="single"/>
+        </w:rPr>
         <w:t xml:space="preserve"> Audit Data Export</w:t>
       </w:r>
     </w:p>
@@ -4325,7 +5897,16 @@
       </w:r>
     </w:p>
     <w:p>
-      <w:r>
+      <w:pPr>
+        <w:jc w:val="right"/>
+        <w:rPr>
+          <w:b/>
+        </w:rPr>
+      </w:pPr>
+      <w:r>
+        <w:rPr>
+          <w:b/>
+        </w:rPr>
         <w:lastRenderedPageBreak/>
         <w:t>Friday 13/06/2014</w:t>
       </w:r>
@@ -4334,14 +5915,26 @@
     <w:p>
       <w:pPr>
         <w:outlineLvl w:val="0"/>
-      </w:pPr>
-      <w:r>
+        <w:rPr>
+          <w:u w:val="single"/>
+        </w:rPr>
+      </w:pPr>
+      <w:r>
+        <w:rPr>
+          <w:u w:val="single"/>
+        </w:rPr>
         <w:t xml:space="preserve">WFA-5399 </w:t>
       </w:r>
       <w:r>
+        <w:rPr>
+          <w:u w:val="single"/>
+        </w:rPr>
         <w:t>-</w:t>
       </w:r>
       <w:r>
+        <w:rPr>
+          <w:u w:val="single"/>
+        </w:rPr>
         <w:t xml:space="preserve"> Audit Data Export</w:t>
       </w:r>
     </w:p>
@@ -4356,7 +5949,16 @@
       </w:r>
     </w:p>
     <w:p>
-      <w:r>
+      <w:pPr>
+        <w:jc w:val="right"/>
+        <w:rPr>
+          <w:b/>
+        </w:rPr>
+      </w:pPr>
+      <w:r>
+        <w:rPr>
+          <w:b/>
+        </w:rPr>
         <w:lastRenderedPageBreak/>
         <w:t>Thursday 12/06/2014</w:t>
       </w:r>
@@ -4365,14 +5967,26 @@
     <w:p>
       <w:pPr>
         <w:outlineLvl w:val="0"/>
-      </w:pPr>
-      <w:r>
+        <w:rPr>
+          <w:u w:val="single"/>
+        </w:rPr>
+      </w:pPr>
+      <w:r>
+        <w:rPr>
+          <w:u w:val="single"/>
+        </w:rPr>
         <w:t xml:space="preserve">WFA-5399 </w:t>
       </w:r>
       <w:r>
+        <w:rPr>
+          <w:u w:val="single"/>
+        </w:rPr>
         <w:t>-</w:t>
       </w:r>
       <w:r>
+        <w:rPr>
+          <w:u w:val="single"/>
+        </w:rPr>
         <w:t xml:space="preserve"> Audit Data Export</w:t>
       </w:r>
     </w:p>
@@ -4412,7 +6026,16 @@
       </w:r>
     </w:p>
     <w:p>
-      <w:r>
+      <w:pPr>
+        <w:jc w:val="right"/>
+        <w:rPr>
+          <w:b/>
+        </w:rPr>
+      </w:pPr>
+      <w:r>
+        <w:rPr>
+          <w:b/>
+        </w:rPr>
         <w:lastRenderedPageBreak/>
         <w:t>Wednesday 11/06/2014</w:t>
       </w:r>
@@ -4421,8 +6044,14 @@
     <w:p>
       <w:pPr>
         <w:outlineLvl w:val="0"/>
-      </w:pPr>
-      <w:r>
+        <w:rPr>
+          <w:u w:val="single"/>
+        </w:rPr>
+      </w:pPr>
+      <w:r>
+        <w:rPr>
+          <w:u w:val="single"/>
+        </w:rPr>
         <w:t>Fortify</w:t>
       </w:r>
     </w:p>
@@ -4435,14 +6064,26 @@
     <w:p>
       <w:pPr>
         <w:outlineLvl w:val="0"/>
-      </w:pPr>
-      <w:r>
+        <w:rPr>
+          <w:u w:val="single"/>
+        </w:rPr>
+      </w:pPr>
+      <w:r>
+        <w:rPr>
+          <w:u w:val="single"/>
+        </w:rPr>
         <w:t xml:space="preserve">WFA-5399 </w:t>
       </w:r>
       <w:r>
+        <w:rPr>
+          <w:u w:val="single"/>
+        </w:rPr>
         <w:t>-</w:t>
       </w:r>
       <w:r>
+        <w:rPr>
+          <w:u w:val="single"/>
+        </w:rPr>
         <w:t xml:space="preserve"> Audit Data Export</w:t>
       </w:r>
     </w:p>
@@ -4500,7 +6141,16 @@
       </w:r>
     </w:p>
     <w:p>
-      <w:r>
+      <w:pPr>
+        <w:jc w:val="right"/>
+        <w:rPr>
+          <w:b/>
+        </w:rPr>
+      </w:pPr>
+      <w:r>
+        <w:rPr>
+          <w:b/>
+        </w:rPr>
         <w:lastRenderedPageBreak/>
         <w:t>Friday 30/05/2014</w:t>
       </w:r>
@@ -4509,14 +6159,26 @@
     <w:p>
       <w:pPr>
         <w:outlineLvl w:val="0"/>
-      </w:pPr>
-      <w:r>
+        <w:rPr>
+          <w:u w:val="single"/>
+        </w:rPr>
+      </w:pPr>
+      <w:r>
+        <w:rPr>
+          <w:u w:val="single"/>
+        </w:rPr>
         <w:t xml:space="preserve">WFA-5141 </w:t>
       </w:r>
       <w:r>
+        <w:rPr>
+          <w:u w:val="single"/>
+        </w:rPr>
         <w:t>-</w:t>
       </w:r>
       <w:r>
+        <w:rPr>
+          <w:u w:val="single"/>
+        </w:rPr>
         <w:t xml:space="preserve"> Needs name</w:t>
       </w:r>
     </w:p>
@@ -4556,7 +6218,16 @@
       </w:r>
     </w:p>
     <w:p>
-      <w:r>
+      <w:pPr>
+        <w:jc w:val="right"/>
+        <w:rPr>
+          <w:b/>
+        </w:rPr>
+      </w:pPr>
+      <w:r>
+        <w:rPr>
+          <w:b/>
+        </w:rPr>
         <w:lastRenderedPageBreak/>
         <w:t>Thursday 29/05/2014</w:t>
       </w:r>
@@ -4565,8 +6236,14 @@
     <w:p>
       <w:pPr>
         <w:outlineLvl w:val="0"/>
-      </w:pPr>
-      <w:r>
+        <w:rPr>
+          <w:u w:val="single"/>
+        </w:rPr>
+      </w:pPr>
+      <w:r>
+        <w:rPr>
+          <w:u w:val="single"/>
+        </w:rPr>
         <w:t>Fortify</w:t>
       </w:r>
     </w:p>
@@ -4608,14 +6285,26 @@
     <w:p>
       <w:pPr>
         <w:outlineLvl w:val="0"/>
-      </w:pPr>
-      <w:r>
+        <w:rPr>
+          <w:u w:val="single"/>
+        </w:rPr>
+      </w:pPr>
+      <w:r>
+        <w:rPr>
+          <w:u w:val="single"/>
+        </w:rPr>
         <w:t xml:space="preserve">WFA-5141 </w:t>
       </w:r>
       <w:r>
+        <w:rPr>
+          <w:u w:val="single"/>
+        </w:rPr>
         <w:t>-</w:t>
       </w:r>
       <w:r>
+        <w:rPr>
+          <w:u w:val="single"/>
+        </w:rPr>
         <w:t xml:space="preserve"> Needs name</w:t>
       </w:r>
     </w:p>
@@ -4628,7 +6317,16 @@
       </w:r>
     </w:p>
     <w:p>
-      <w:r>
+      <w:pPr>
+        <w:jc w:val="right"/>
+        <w:rPr>
+          <w:b/>
+        </w:rPr>
+      </w:pPr>
+      <w:r>
+        <w:rPr>
+          <w:b/>
+        </w:rPr>
         <w:lastRenderedPageBreak/>
         <w:t>Wednesday 28/05/2014</w:t>
       </w:r>
@@ -4637,8 +6335,14 @@
     <w:p>
       <w:pPr>
         <w:outlineLvl w:val="0"/>
-      </w:pPr>
-      <w:r>
+        <w:rPr>
+          <w:u w:val="single"/>
+        </w:rPr>
+      </w:pPr>
+      <w:r>
+        <w:rPr>
+          <w:u w:val="single"/>
+        </w:rPr>
         <w:t>Fortify</w:t>
       </w:r>
     </w:p>
@@ -4702,7 +6406,16 @@
       </w:r>
     </w:p>
     <w:p>
-      <w:r>
+      <w:pPr>
+        <w:jc w:val="right"/>
+        <w:rPr>
+          <w:b/>
+        </w:rPr>
+      </w:pPr>
+      <w:r>
+        <w:rPr>
+          <w:b/>
+        </w:rPr>
         <w:lastRenderedPageBreak/>
         <w:t>Thursday 22/05/2014</w:t>
       </w:r>
@@ -4711,14 +6424,26 @@
     <w:p>
       <w:pPr>
         <w:outlineLvl w:val="0"/>
-      </w:pPr>
-      <w:r>
+        <w:rPr>
+          <w:u w:val="single"/>
+        </w:rPr>
+      </w:pPr>
+      <w:r>
+        <w:rPr>
+          <w:u w:val="single"/>
+        </w:rPr>
         <w:t xml:space="preserve">WFA-4811 </w:t>
       </w:r>
       <w:r>
+        <w:rPr>
+          <w:u w:val="single"/>
+        </w:rPr>
         <w:t>-</w:t>
       </w:r>
       <w:r>
+        <w:rPr>
+          <w:u w:val="single"/>
+        </w:rPr>
         <w:t xml:space="preserve"> Pivot Query Null</w:t>
       </w:r>
     </w:p>
@@ -4741,14 +6466,26 @@
     <w:p>
       <w:pPr>
         <w:outlineLvl w:val="0"/>
-      </w:pPr>
-      <w:r>
+        <w:rPr>
+          <w:u w:val="single"/>
+        </w:rPr>
+      </w:pPr>
+      <w:r>
+        <w:rPr>
+          <w:u w:val="single"/>
+        </w:rPr>
         <w:t xml:space="preserve">WFA-5139 </w:t>
       </w:r>
       <w:r>
+        <w:rPr>
+          <w:u w:val="single"/>
+        </w:rPr>
         <w:t>-</w:t>
       </w:r>
       <w:r>
+        <w:rPr>
+          <w:u w:val="single"/>
+        </w:rPr>
         <w:t xml:space="preserve"> Needs name</w:t>
       </w:r>
     </w:p>
@@ -4768,7 +6505,16 @@
       </w:r>
     </w:p>
     <w:p>
-      <w:r>
+      <w:pPr>
+        <w:jc w:val="right"/>
+        <w:rPr>
+          <w:b/>
+        </w:rPr>
+      </w:pPr>
+      <w:r>
+        <w:rPr>
+          <w:b/>
+        </w:rPr>
         <w:lastRenderedPageBreak/>
         <w:t>Wednesday 21/05/2014</w:t>
       </w:r>
@@ -4777,14 +6523,26 @@
     <w:p>
       <w:pPr>
         <w:outlineLvl w:val="0"/>
-      </w:pPr>
-      <w:r>
+        <w:rPr>
+          <w:u w:val="single"/>
+        </w:rPr>
+      </w:pPr>
+      <w:r>
+        <w:rPr>
+          <w:u w:val="single"/>
+        </w:rPr>
         <w:t xml:space="preserve">WFA-4811 </w:t>
       </w:r>
       <w:r>
+        <w:rPr>
+          <w:u w:val="single"/>
+        </w:rPr>
         <w:t>-</w:t>
       </w:r>
       <w:r>
+        <w:rPr>
+          <w:u w:val="single"/>
+        </w:rPr>
         <w:t xml:space="preserve"> Pivot Query Null</w:t>
       </w:r>
     </w:p>
@@ -4799,7 +6557,16 @@
       </w:r>
     </w:p>
     <w:p>
-      <w:r>
+      <w:pPr>
+        <w:jc w:val="right"/>
+        <w:rPr>
+          <w:b/>
+        </w:rPr>
+      </w:pPr>
+      <w:r>
+        <w:rPr>
+          <w:b/>
+        </w:rPr>
         <w:lastRenderedPageBreak/>
         <w:t>Friday 16/05/2014</w:t>
       </w:r>
@@ -4808,14 +6575,26 @@
     <w:p>
       <w:pPr>
         <w:outlineLvl w:val="0"/>
-      </w:pPr>
-      <w:r>
+        <w:rPr>
+          <w:u w:val="single"/>
+        </w:rPr>
+      </w:pPr>
+      <w:r>
+        <w:rPr>
+          <w:u w:val="single"/>
+        </w:rPr>
         <w:t xml:space="preserve">WFA-3082 </w:t>
       </w:r>
       <w:r>
+        <w:rPr>
+          <w:u w:val="single"/>
+        </w:rPr>
         <w:t>-</w:t>
       </w:r>
       <w:r>
+        <w:rPr>
+          <w:u w:val="single"/>
+        </w:rPr>
         <w:t xml:space="preserve"> Needs name</w:t>
       </w:r>
     </w:p>
@@ -4833,14 +6612,26 @@
     <w:p>
       <w:pPr>
         <w:outlineLvl w:val="0"/>
-      </w:pPr>
-      <w:r>
+        <w:rPr>
+          <w:u w:val="single"/>
+        </w:rPr>
+      </w:pPr>
+      <w:r>
+        <w:rPr>
+          <w:u w:val="single"/>
+        </w:rPr>
         <w:t xml:space="preserve">WFA-4811 </w:t>
       </w:r>
       <w:r>
+        <w:rPr>
+          <w:u w:val="single"/>
+        </w:rPr>
         <w:t>-</w:t>
       </w:r>
       <w:r>
+        <w:rPr>
+          <w:u w:val="single"/>
+        </w:rPr>
         <w:t xml:space="preserve"> Pivot Query Null</w:t>
       </w:r>
     </w:p>
@@ -4920,7 +6711,16 @@
       </w:r>
     </w:p>
     <w:p>
-      <w:r>
+      <w:pPr>
+        <w:jc w:val="right"/>
+        <w:rPr>
+          <w:b/>
+        </w:rPr>
+      </w:pPr>
+      <w:r>
+        <w:rPr>
+          <w:b/>
+        </w:rPr>
         <w:lastRenderedPageBreak/>
         <w:t>Thursday 15/05/2014</w:t>
       </w:r>
@@ -4929,14 +6729,26 @@
     <w:p>
       <w:pPr>
         <w:outlineLvl w:val="0"/>
-      </w:pPr>
-      <w:r>
+        <w:rPr>
+          <w:u w:val="single"/>
+        </w:rPr>
+      </w:pPr>
+      <w:r>
+        <w:rPr>
+          <w:u w:val="single"/>
+        </w:rPr>
         <w:t xml:space="preserve">WFA-5006 </w:t>
       </w:r>
       <w:r>
+        <w:rPr>
+          <w:u w:val="single"/>
+        </w:rPr>
         <w:t>-</w:t>
       </w:r>
       <w:r>
+        <w:rPr>
+          <w:u w:val="single"/>
+        </w:rPr>
         <w:t xml:space="preserve"> Needs name</w:t>
       </w:r>
     </w:p>
@@ -4949,14 +6761,26 @@
     <w:p>
       <w:pPr>
         <w:outlineLvl w:val="0"/>
-      </w:pPr>
-      <w:r>
+        <w:rPr>
+          <w:u w:val="single"/>
+        </w:rPr>
+      </w:pPr>
+      <w:r>
+        <w:rPr>
+          <w:u w:val="single"/>
+        </w:rPr>
         <w:t xml:space="preserve">WFA-3082 </w:t>
       </w:r>
       <w:r>
+        <w:rPr>
+          <w:u w:val="single"/>
+        </w:rPr>
         <w:t>-</w:t>
       </w:r>
       <w:r>
+        <w:rPr>
+          <w:u w:val="single"/>
+        </w:rPr>
         <w:t xml:space="preserve"> Needs name</w:t>
       </w:r>
     </w:p>
@@ -5113,7 +6937,16 @@
       </w:r>
     </w:p>
     <w:p>
-      <w:r>
+      <w:pPr>
+        <w:jc w:val="right"/>
+        <w:rPr>
+          <w:b/>
+        </w:rPr>
+      </w:pPr>
+      <w:r>
+        <w:rPr>
+          <w:b/>
+        </w:rPr>
         <w:lastRenderedPageBreak/>
         <w:t>Wednesday 14/05/2014</w:t>
       </w:r>
@@ -5122,14 +6955,26 @@
     <w:p>
       <w:pPr>
         <w:outlineLvl w:val="0"/>
-      </w:pPr>
-      <w:r>
+        <w:rPr>
+          <w:u w:val="single"/>
+        </w:rPr>
+      </w:pPr>
+      <w:r>
+        <w:rPr>
+          <w:u w:val="single"/>
+        </w:rPr>
         <w:t xml:space="preserve">WFA-4678 </w:t>
       </w:r>
       <w:r>
+        <w:rPr>
+          <w:u w:val="single"/>
+        </w:rPr>
         <w:t>-</w:t>
       </w:r>
       <w:r>
+        <w:rPr>
+          <w:u w:val="single"/>
+        </w:rPr>
         <w:t xml:space="preserve"> Needs name</w:t>
       </w:r>
     </w:p>
@@ -5150,7 +6995,16 @@
       </w:r>
     </w:p>
     <w:p>
-      <w:r>
+      <w:pPr>
+        <w:jc w:val="right"/>
+        <w:rPr>
+          <w:b/>
+        </w:rPr>
+      </w:pPr>
+      <w:r>
+        <w:rPr>
+          <w:b/>
+        </w:rPr>
         <w:lastRenderedPageBreak/>
         <w:t>Friday 09/05/2014</w:t>
       </w:r>
@@ -5159,14 +7013,26 @@
     <w:p>
       <w:pPr>
         <w:outlineLvl w:val="0"/>
-      </w:pPr>
-      <w:r>
+        <w:rPr>
+          <w:u w:val="single"/>
+        </w:rPr>
+      </w:pPr>
+      <w:r>
+        <w:rPr>
+          <w:u w:val="single"/>
+        </w:rPr>
         <w:t xml:space="preserve">WFA-4679 </w:t>
       </w:r>
       <w:r>
+        <w:rPr>
+          <w:u w:val="single"/>
+        </w:rPr>
         <w:t>-</w:t>
       </w:r>
       <w:r>
+        <w:rPr>
+          <w:u w:val="single"/>
+        </w:rPr>
         <w:t xml:space="preserve"> Needs name</w:t>
       </w:r>
     </w:p>
@@ -5181,7 +7047,16 @@
       </w:r>
     </w:p>
     <w:p>
-      <w:r>
+      <w:pPr>
+        <w:jc w:val="right"/>
+        <w:rPr>
+          <w:b/>
+        </w:rPr>
+      </w:pPr>
+      <w:r>
+        <w:rPr>
+          <w:b/>
+        </w:rPr>
         <w:lastRenderedPageBreak/>
         <w:t>Thursday 08/05/2014</w:t>
       </w:r>
@@ -5190,14 +7065,26 @@
     <w:p>
       <w:pPr>
         <w:outlineLvl w:val="0"/>
-      </w:pPr>
-      <w:r>
+        <w:rPr>
+          <w:u w:val="single"/>
+        </w:rPr>
+      </w:pPr>
+      <w:r>
+        <w:rPr>
+          <w:u w:val="single"/>
+        </w:rPr>
         <w:t xml:space="preserve">WFA-5006 </w:t>
       </w:r>
       <w:r>
+        <w:rPr>
+          <w:u w:val="single"/>
+        </w:rPr>
         <w:t>-</w:t>
       </w:r>
       <w:r>
+        <w:rPr>
+          <w:u w:val="single"/>
+        </w:rPr>
         <w:t xml:space="preserve"> Needs name</w:t>
       </w:r>
     </w:p>
@@ -5235,14 +7122,26 @@
     <w:p>
       <w:pPr>
         <w:outlineLvl w:val="0"/>
-      </w:pPr>
-      <w:r>
+        <w:rPr>
+          <w:u w:val="single"/>
+        </w:rPr>
+      </w:pPr>
+      <w:r>
+        <w:rPr>
+          <w:u w:val="single"/>
+        </w:rPr>
         <w:t xml:space="preserve">WFA-4679 </w:t>
       </w:r>
       <w:r>
+        <w:rPr>
+          <w:u w:val="single"/>
+        </w:rPr>
         <w:t>-</w:t>
       </w:r>
       <w:r>
+        <w:rPr>
+          <w:u w:val="single"/>
+        </w:rPr>
         <w:t xml:space="preserve"> Needs name</w:t>
       </w:r>
     </w:p>
@@ -5259,7 +7158,16 @@
       </w:r>
     </w:p>
     <w:p>
-      <w:r>
+      <w:pPr>
+        <w:jc w:val="right"/>
+        <w:rPr>
+          <w:b/>
+        </w:rPr>
+      </w:pPr>
+      <w:r>
+        <w:rPr>
+          <w:b/>
+        </w:rPr>
         <w:lastRenderedPageBreak/>
         <w:t>Wednesday 07/05/2014</w:t>
       </w:r>
@@ -5268,14 +7176,26 @@
     <w:p>
       <w:pPr>
         <w:outlineLvl w:val="0"/>
-      </w:pPr>
-      <w:r>
+        <w:rPr>
+          <w:u w:val="single"/>
+        </w:rPr>
+      </w:pPr>
+      <w:r>
+        <w:rPr>
+          <w:u w:val="single"/>
+        </w:rPr>
         <w:t xml:space="preserve">WFA-4801 </w:t>
       </w:r>
       <w:r>
+        <w:rPr>
+          <w:u w:val="single"/>
+        </w:rPr>
         <w:t>-</w:t>
       </w:r>
       <w:r>
+        <w:rPr>
+          <w:u w:val="single"/>
+        </w:rPr>
         <w:t xml:space="preserve"> Needs name</w:t>
       </w:r>
     </w:p>
@@ -5295,7 +7215,16 @@
       </w:r>
     </w:p>
     <w:p>
-      <w:r>
+      <w:pPr>
+        <w:jc w:val="right"/>
+        <w:rPr>
+          <w:b/>
+        </w:rPr>
+      </w:pPr>
+      <w:r>
+        <w:rPr>
+          <w:b/>
+        </w:rPr>
         <w:lastRenderedPageBreak/>
         <w:t>Friday 02/05/2014</w:t>
       </w:r>
@@ -5304,14 +7233,26 @@
     <w:p>
       <w:pPr>
         <w:outlineLvl w:val="0"/>
-      </w:pPr>
-      <w:r>
+        <w:rPr>
+          <w:u w:val="single"/>
+        </w:rPr>
+      </w:pPr>
+      <w:r>
+        <w:rPr>
+          <w:u w:val="single"/>
+        </w:rPr>
         <w:t xml:space="preserve">WFA-5006 </w:t>
       </w:r>
       <w:r>
+        <w:rPr>
+          <w:u w:val="single"/>
+        </w:rPr>
         <w:t>-</w:t>
       </w:r>
       <w:r>
+        <w:rPr>
+          <w:u w:val="single"/>
+        </w:rPr>
         <w:t xml:space="preserve"> Needs name</w:t>
       </w:r>
     </w:p>
@@ -5325,7 +7266,16 @@
     </w:p>
     <w:p/>
     <w:p>
-      <w:r>
+      <w:pPr>
+        <w:jc w:val="right"/>
+        <w:rPr>
+          <w:b/>
+        </w:rPr>
+      </w:pPr>
+      <w:r>
+        <w:rPr>
+          <w:b/>
+        </w:rPr>
         <w:t>Thursday 01/05/2014</w:t>
       </w:r>
     </w:p>
@@ -5333,14 +7283,26 @@
     <w:p>
       <w:pPr>
         <w:outlineLvl w:val="0"/>
-      </w:pPr>
-      <w:r>
+        <w:rPr>
+          <w:u w:val="single"/>
+        </w:rPr>
+      </w:pPr>
+      <w:r>
+        <w:rPr>
+          <w:u w:val="single"/>
+        </w:rPr>
         <w:t xml:space="preserve">WFA-4801 </w:t>
       </w:r>
       <w:r>
+        <w:rPr>
+          <w:u w:val="single"/>
+        </w:rPr>
         <w:t>-</w:t>
       </w:r>
       <w:r>
+        <w:rPr>
+          <w:u w:val="single"/>
+        </w:rPr>
         <w:t xml:space="preserve"> Needs name</w:t>
       </w:r>
     </w:p>
@@ -5360,7 +7322,16 @@
       </w:r>
     </w:p>
     <w:p>
-      <w:r>
+      <w:pPr>
+        <w:jc w:val="right"/>
+        <w:rPr>
+          <w:b/>
+        </w:rPr>
+      </w:pPr>
+      <w:r>
+        <w:rPr>
+          <w:b/>
+        </w:rPr>
         <w:lastRenderedPageBreak/>
         <w:t>Wednesday 30/04/2014</w:t>
       </w:r>
@@ -5369,14 +7340,26 @@
     <w:p>
       <w:pPr>
         <w:outlineLvl w:val="0"/>
-      </w:pPr>
-      <w:r>
+        <w:rPr>
+          <w:u w:val="single"/>
+        </w:rPr>
+      </w:pPr>
+      <w:r>
+        <w:rPr>
+          <w:u w:val="single"/>
+        </w:rPr>
         <w:t xml:space="preserve">WFA-4801 </w:t>
       </w:r>
       <w:r>
+        <w:rPr>
+          <w:u w:val="single"/>
+        </w:rPr>
         <w:t>-</w:t>
       </w:r>
       <w:r>
+        <w:rPr>
+          <w:u w:val="single"/>
+        </w:rPr>
         <w:t xml:space="preserve"> Needs name</w:t>
       </w:r>
     </w:p>
@@ -5403,7 +7386,16 @@
       </w:r>
     </w:p>
     <w:p>
-      <w:r>
+      <w:pPr>
+        <w:jc w:val="right"/>
+        <w:rPr>
+          <w:b/>
+        </w:rPr>
+      </w:pPr>
+      <w:r>
+        <w:rPr>
+          <w:b/>
+        </w:rPr>
         <w:lastRenderedPageBreak/>
         <w:t>Thursday 24/04/2014</w:t>
       </w:r>
@@ -5412,14 +7404,26 @@
     <w:p>
       <w:pPr>
         <w:outlineLvl w:val="0"/>
-      </w:pPr>
-      <w:r>
+        <w:rPr>
+          <w:u w:val="single"/>
+        </w:rPr>
+      </w:pPr>
+      <w:r>
+        <w:rPr>
+          <w:u w:val="single"/>
+        </w:rPr>
         <w:t xml:space="preserve">WFA-4801 </w:t>
       </w:r>
       <w:r>
+        <w:rPr>
+          <w:u w:val="single"/>
+        </w:rPr>
         <w:t>-</w:t>
       </w:r>
       <w:r>
+        <w:rPr>
+          <w:u w:val="single"/>
+        </w:rPr>
         <w:t xml:space="preserve"> Needs name</w:t>
       </w:r>
     </w:p>
@@ -5452,7 +7456,16 @@
       </w:r>
     </w:p>
     <w:p>
-      <w:r>
+      <w:pPr>
+        <w:jc w:val="right"/>
+        <w:rPr>
+          <w:b/>
+        </w:rPr>
+      </w:pPr>
+      <w:r>
+        <w:rPr>
+          <w:b/>
+        </w:rPr>
         <w:lastRenderedPageBreak/>
         <w:t>Wednesday 23/04/2014</w:t>
       </w:r>
@@ -5461,14 +7474,26 @@
     <w:p>
       <w:pPr>
         <w:outlineLvl w:val="0"/>
-      </w:pPr>
-      <w:r>
+        <w:rPr>
+          <w:u w:val="single"/>
+        </w:rPr>
+      </w:pPr>
+      <w:r>
+        <w:rPr>
+          <w:u w:val="single"/>
+        </w:rPr>
         <w:t xml:space="preserve">WFA-4850 </w:t>
       </w:r>
       <w:r>
+        <w:rPr>
+          <w:u w:val="single"/>
+        </w:rPr>
         <w:t>-</w:t>
       </w:r>
       <w:r>
+        <w:rPr>
+          <w:u w:val="single"/>
+        </w:rPr>
         <w:t xml:space="preserve"> Needs name</w:t>
       </w:r>
     </w:p>
@@ -5483,7 +7508,16 @@
       </w:r>
     </w:p>
     <w:p>
-      <w:r>
+      <w:pPr>
+        <w:jc w:val="right"/>
+        <w:rPr>
+          <w:b/>
+        </w:rPr>
+      </w:pPr>
+      <w:r>
+        <w:rPr>
+          <w:b/>
+        </w:rPr>
         <w:lastRenderedPageBreak/>
         <w:t>Thursday 17/04/2014</w:t>
       </w:r>
@@ -5492,14 +7526,26 @@
     <w:p>
       <w:pPr>
         <w:outlineLvl w:val="0"/>
-      </w:pPr>
-      <w:r>
+        <w:rPr>
+          <w:u w:val="single"/>
+        </w:rPr>
+      </w:pPr>
+      <w:r>
+        <w:rPr>
+          <w:u w:val="single"/>
+        </w:rPr>
         <w:t xml:space="preserve">WFA-4850 </w:t>
       </w:r>
       <w:r>
+        <w:rPr>
+          <w:u w:val="single"/>
+        </w:rPr>
         <w:t>-</w:t>
       </w:r>
       <w:r>
+        <w:rPr>
+          <w:u w:val="single"/>
+        </w:rPr>
         <w:t xml:space="preserve"> Needs name</w:t>
       </w:r>
     </w:p>
@@ -8204,7 +10250,7 @@
 </file>
 
 <file path=customXml/itemProps1.xml><?xml version="1.0" encoding="utf-8"?>
-<ds:datastoreItem xmlns:ds="http://schemas.openxmlformats.org/officeDocument/2006/customXml" ds:itemID="{5ED73DF4-9746-CE4A-943A-90D880A2BEED}">
+<ds:datastoreItem xmlns:ds="http://schemas.openxmlformats.org/officeDocument/2006/customXml" ds:itemID="{EFC9F244-7B82-0B46-B0AC-728DF51080BA}">
   <ds:schemaRefs>
     <ds:schemaRef ds:uri="http://schemas.openxmlformats.org/officeDocument/2006/bibliography"/>
   </ds:schemaRefs>

</xml_diff>